<commit_message>
Amélioration du filtre lunnette
</commit_message>
<xml_diff>
--- a/VIVIER_RANDRIAMITANDRINA_Projet/Note_d_intention_Projet_VIVIER_RANDRIAMITANDRINA.docx
+++ b/VIVIER_RANDRIAMITANDRINA_Projet/Note_d_intention_Projet_VIVIER_RANDRIAMITANDRINA.docx
@@ -109,6 +109,7 @@
         <w:t xml:space="preserve"> qui seront appliqués sur le visage et l’arrière-plan capturés par une webcam.</w:t>
       </w:r>
     </w:p>
+    <w:p/>
     <w:p>
       <w:pPr>
         <w:pStyle w:val="Titre3"/>
@@ -152,6 +153,48 @@
       </w:r>
       <w:r>
         <w:t xml:space="preserve"> problèmes rencontrés</w:t>
+      </w:r>
+    </w:p>
+    <w:p>
+      <w:r>
+        <w:t xml:space="preserve">- </w:t>
+      </w:r>
+      <w:r>
+        <w:t xml:space="preserve">Difficile de mettre la barre de menu sur la fenêtre </w:t>
+      </w:r>
+      <w:proofErr w:type="spellStart"/>
+      <w:r>
+        <w:t>Tk</w:t>
+      </w:r>
+      <w:proofErr w:type="spellEnd"/>
+      <w:r>
+        <w:t>,</w:t>
+      </w:r>
+      <w:r>
+        <w:t xml:space="preserve"> </w:t>
+      </w:r>
+      <w:r>
+        <w:t>mais on a réussi</w:t>
+      </w:r>
+    </w:p>
+    <w:p>
+      <w:r>
+        <w:t xml:space="preserve">- </w:t>
+      </w:r>
+      <w:r>
+        <w:t xml:space="preserve">Difficile </w:t>
+      </w:r>
+      <w:r>
+        <w:t xml:space="preserve">de mettre </w:t>
+      </w:r>
+      <w:r>
+        <w:t xml:space="preserve">les </w:t>
+      </w:r>
+      <w:r>
+        <w:t>lunettes</w:t>
+      </w:r>
+      <w:r>
+        <w:t xml:space="preserve"> au bon endroit</w:t>
       </w:r>
     </w:p>
     <w:sectPr>

</xml_diff>

<commit_message>
V1 Ok : Mise en place du filtre sepia en plus
Je dis sepia , mais pour l'instant, c'est juste le filtre négatif
</commit_message>
<xml_diff>
--- a/VIVIER_RANDRIAMITANDRINA_Projet/Note_d_intention_Projet_VIVIER_RANDRIAMITANDRINA.docx
+++ b/VIVIER_RANDRIAMITANDRINA_Projet/Note_d_intention_Projet_VIVIER_RANDRIAMITANDRINA.docx
@@ -162,19 +162,93 @@
       <w:r>
         <w:t xml:space="preserve">Difficile de mettre la barre de menu sur la fenêtre </w:t>
       </w:r>
+      <w:r>
+        <w:t>« Frame »</w:t>
+      </w:r>
+      <w:r>
+        <w:t>,</w:t>
+      </w:r>
+      <w:r>
+        <w:t xml:space="preserve"> il y avait toujours </w:t>
+      </w:r>
+      <w:r>
+        <w:t>2</w:t>
+      </w:r>
+      <w:r>
+        <w:t xml:space="preserve"> fenêtres</w:t>
+      </w:r>
+      <w:r>
+        <w:t xml:space="preserve"> différentes</w:t>
+      </w:r>
+      <w:r>
+        <w:t>. On avait réussi à mettre une image capture d’écran sur la fenêtre, mais pas la vidéo.</w:t>
+      </w:r>
+      <w:r>
+        <w:t xml:space="preserve"> </w:t>
+      </w:r>
+      <w:r>
+        <w:t xml:space="preserve">Mais avec la fonction, </w:t>
+      </w:r>
+      <w:r>
+        <w:rPr>
+          <w:i/>
+          <w:iCs/>
+        </w:rPr>
+        <w:t>« </w:t>
+      </w:r>
       <w:proofErr w:type="spellStart"/>
-      <w:r>
-        <w:t>Tk</w:t>
+      <w:proofErr w:type="gramStart"/>
+      <w:r>
+        <w:rPr>
+          <w:i/>
+          <w:iCs/>
+        </w:rPr>
+        <w:t>master.after</w:t>
       </w:r>
       <w:proofErr w:type="spellEnd"/>
-      <w:r>
-        <w:t>,</w:t>
-      </w:r>
-      <w:r>
-        <w:t xml:space="preserve"> </w:t>
-      </w:r>
-      <w:r>
-        <w:t>mais on a réussi</w:t>
+      <w:proofErr w:type="gramEnd"/>
+      <w:r>
+        <w:rPr>
+          <w:i/>
+          <w:iCs/>
+        </w:rPr>
+        <w:t xml:space="preserve">(10, </w:t>
+      </w:r>
+      <w:proofErr w:type="spellStart"/>
+      <w:r>
+        <w:rPr>
+          <w:i/>
+          <w:iCs/>
+        </w:rPr>
+        <w:t>update_image</w:t>
+      </w:r>
+      <w:proofErr w:type="spellEnd"/>
+      <w:r>
+        <w:rPr>
+          <w:i/>
+          <w:iCs/>
+        </w:rPr>
+        <w:t>)</w:t>
+      </w:r>
+      <w:r>
+        <w:t xml:space="preserve"> », on a pu mettre </w:t>
+      </w:r>
+      <w:proofErr w:type="spellStart"/>
+      <w:r>
+        <w:t>la</w:t>
+      </w:r>
+      <w:proofErr w:type="spellEnd"/>
+      <w:r>
+        <w:t xml:space="preserve"> vidéo en entier</w:t>
+      </w:r>
+      <w:r>
+        <w:t>, plutôt que des captures d’écran. Mais</w:t>
+      </w:r>
+      <w:r>
+        <w:t xml:space="preserve"> on a réussi</w:t>
+      </w:r>
+      <w:r>
+        <w:t>.</w:t>
       </w:r>
     </w:p>
     <w:p>
@@ -195,6 +269,9 @@
       </w:r>
       <w:r>
         <w:t xml:space="preserve"> au bon endroit</w:t>
+      </w:r>
+      <w:r>
+        <w:t>, calcule de position des lunettes en fonction des positions des yeux. Mais OK</w:t>
       </w:r>
     </w:p>
     <w:sectPr>

</xml_diff>

<commit_message>
Implémentation du filtre Sépia
</commit_message>
<xml_diff>
--- a/VIVIER_RANDRIAMITANDRINA_Projet/Note_d_intention_Projet_VIVIER_RANDRIAMITANDRINA.docx
+++ b/VIVIER_RANDRIAMITANDRINA_Projet/Note_d_intention_Projet_VIVIER_RANDRIAMITANDRINA.docx
@@ -29,23 +29,7 @@
           <w:i/>
           <w:iCs/>
         </w:rPr>
-        <w:t>(</w:t>
-      </w:r>
-      <w:proofErr w:type="gramStart"/>
-      <w:r>
-        <w:rPr>
-          <w:i/>
-          <w:iCs/>
-        </w:rPr>
-        <w:t>max</w:t>
-      </w:r>
-      <w:proofErr w:type="gramEnd"/>
-      <w:r>
-        <w:rPr>
-          <w:i/>
-          <w:iCs/>
-        </w:rPr>
-        <w:t xml:space="preserve"> 5 page</w:t>
+        <w:t>(max 5 page</w:t>
       </w:r>
       <w:r>
         <w:rPr>
@@ -78,35 +62,127 @@
           <w:b/>
           <w:bCs/>
         </w:rPr>
-        <w:t>de filtre sur webcam</w:t>
-      </w:r>
-      <w:r>
-        <w:t>.</w:t>
-      </w:r>
-      <w:r>
-        <w:t xml:space="preserve"> </w:t>
-      </w:r>
-      <w:r>
-        <w:t>Nous p</w:t>
-      </w:r>
-      <w:r>
-        <w:t>roposer</w:t>
-      </w:r>
-      <w:r>
-        <w:t>ons</w:t>
-      </w:r>
-      <w:r>
-        <w:t xml:space="preserve"> </w:t>
+        <w:t xml:space="preserve">de filtre sur </w:t>
       </w:r>
       <w:r>
         <w:rPr>
           <w:b/>
           <w:bCs/>
         </w:rPr>
-        <w:t>des masques</w:t>
-      </w:r>
-      <w:r>
-        <w:t xml:space="preserve"> qui seront appliqués sur le visage et l’arrière-plan capturés par une webcam.</w:t>
+        <w:t xml:space="preserve">la vidéo </w:t>
+      </w:r>
+      <w:r>
+        <w:rPr>
+          <w:b/>
+          <w:bCs/>
+        </w:rPr>
+        <w:t>webcam</w:t>
+      </w:r>
+      <w:r>
+        <w:rPr>
+          <w:b/>
+          <w:bCs/>
+        </w:rPr>
+        <w:t xml:space="preserve"> en direct</w:t>
+      </w:r>
+      <w:r>
+        <w:t>.</w:t>
+      </w:r>
+      <w:r>
+        <w:t xml:space="preserve"> Pour la fenêtre et la gestion des Menu, </w:t>
+      </w:r>
+      <w:r>
+        <w:t>nous utilisons l’</w:t>
+      </w:r>
+      <w:r>
+        <w:t>interface graphique Tkinter</w:t>
+      </w:r>
+      <w:r>
+        <w:t>.</w:t>
+      </w:r>
+      <w:r>
+        <w:t xml:space="preserve"> On peut désactiver ou réactiv</w:t>
+      </w:r>
+      <w:r>
+        <w:t>er</w:t>
+      </w:r>
+      <w:r>
+        <w:t xml:space="preserve"> les filtres</w:t>
+      </w:r>
+      <w:r>
+        <w:t xml:space="preserve"> dans le Menu nommé </w:t>
+      </w:r>
+      <w:r>
+        <w:rPr>
+          <w:i/>
+          <w:iCs/>
+        </w:rPr>
+        <w:t>«</w:t>
+      </w:r>
+      <w:r>
+        <w:rPr>
+          <w:i/>
+          <w:iCs/>
+        </w:rPr>
+        <w:t xml:space="preserve"> </w:t>
+      </w:r>
+      <w:r>
+        <w:rPr>
+          <w:i/>
+          <w:iCs/>
+        </w:rPr>
+        <w:t>Choix des filtres</w:t>
+      </w:r>
+      <w:r>
+        <w:t> »</w:t>
+      </w:r>
+      <w:r>
+        <w:t>.</w:t>
+      </w:r>
+    </w:p>
+    <w:p>
+      <w:r>
+        <w:t>Voici les filtres qu’on peut appliquer :</w:t>
+      </w:r>
+    </w:p>
+    <w:p>
+      <w:r>
+        <w:t>- filtre lunette</w:t>
+      </w:r>
+      <w:r>
+        <w:t> :</w:t>
+      </w:r>
+      <w:r>
+        <w:t xml:space="preserve"> </w:t>
+      </w:r>
+      <w:r>
+        <w:t>D</w:t>
+      </w:r>
+      <w:r>
+        <w:t>es lunettes</w:t>
+      </w:r>
+      <w:r>
+        <w:t xml:space="preserve"> incrustées sur la vidéo</w:t>
+      </w:r>
+      <w:r>
+        <w:t xml:space="preserve"> et</w:t>
+      </w:r>
+      <w:r>
+        <w:t xml:space="preserve"> positionnés au niveau des yeux.</w:t>
+      </w:r>
+    </w:p>
+    <w:p>
+      <w:r>
+        <w:t>- filtre sépia</w:t>
+      </w:r>
+      <w:r>
+        <w:t xml:space="preserve"> : </w:t>
+      </w:r>
+      <w:r>
+        <w:t>Filtre appliquée sur toute l’image, pour représenter la chaleur</w:t>
+      </w:r>
+      <w:r>
+        <w:t>.</w:t>
       </w:r>
     </w:p>
     <w:p/>
@@ -196,50 +272,15 @@
         </w:rPr>
         <w:t>« </w:t>
       </w:r>
-      <w:proofErr w:type="spellStart"/>
-      <w:proofErr w:type="gramStart"/>
       <w:r>
         <w:rPr>
           <w:i/>
           <w:iCs/>
         </w:rPr>
-        <w:t>master.after</w:t>
-      </w:r>
-      <w:proofErr w:type="spellEnd"/>
-      <w:proofErr w:type="gramEnd"/>
-      <w:r>
-        <w:rPr>
-          <w:i/>
-          <w:iCs/>
-        </w:rPr>
-        <w:t xml:space="preserve">(10, </w:t>
-      </w:r>
-      <w:proofErr w:type="spellStart"/>
-      <w:r>
-        <w:rPr>
-          <w:i/>
-          <w:iCs/>
-        </w:rPr>
-        <w:t>update_image</w:t>
-      </w:r>
-      <w:proofErr w:type="spellEnd"/>
-      <w:r>
-        <w:rPr>
-          <w:i/>
-          <w:iCs/>
-        </w:rPr>
-        <w:t>)</w:t>
-      </w:r>
-      <w:r>
-        <w:t xml:space="preserve"> », on a pu mettre </w:t>
-      </w:r>
-      <w:proofErr w:type="spellStart"/>
-      <w:r>
-        <w:t>la</w:t>
-      </w:r>
-      <w:proofErr w:type="spellEnd"/>
-      <w:r>
-        <w:t xml:space="preserve"> vidéo en entier</w:t>
+        <w:t>master.after(10, update_image)</w:t>
+      </w:r>
+      <w:r>
+        <w:t> », on a pu mettre la vidéo en entier</w:t>
       </w:r>
       <w:r>
         <w:t>, plutôt que des captures d’écran. Mais</w:t>

</xml_diff>

<commit_message>
Filtre foulard mis en place
</commit_message>
<xml_diff>
--- a/VIVIER_RANDRIAMITANDRINA_Projet/Note_d_intention_Projet_VIVIER_RANDRIAMITANDRINA.docx
+++ b/VIVIER_RANDRIAMITANDRINA_Projet/Note_d_intention_Projet_VIVIER_RANDRIAMITANDRINA.docx
@@ -29,7 +29,23 @@
           <w:i/>
           <w:iCs/>
         </w:rPr>
-        <w:t>(max 5 page</w:t>
+        <w:t>(</w:t>
+      </w:r>
+      <w:proofErr w:type="gramStart"/>
+      <w:r>
+        <w:rPr>
+          <w:i/>
+          <w:iCs/>
+        </w:rPr>
+        <w:t>max</w:t>
+      </w:r>
+      <w:proofErr w:type="gramEnd"/>
+      <w:r>
+        <w:rPr>
+          <w:i/>
+          <w:iCs/>
+        </w:rPr>
+        <w:t xml:space="preserve"> 5 page</w:t>
       </w:r>
       <w:r>
         <w:rPr>
@@ -228,7 +244,36 @@
     </w:p>
     <w:p>
       <w:r>
-        <w:t>- filtre sépia</w:t>
+        <w:t xml:space="preserve">- </w:t>
+      </w:r>
+      <w:r>
+        <w:t xml:space="preserve">filtre </w:t>
+      </w:r>
+      <w:r>
+        <w:t>foulard</w:t>
+      </w:r>
+      <w:r>
+        <w:t xml:space="preserve"> : </w:t>
+      </w:r>
+      <w:r>
+        <w:t>Un foulard</w:t>
+      </w:r>
+      <w:r>
+        <w:t xml:space="preserve"> incrusté sur la vidéo et positionnés </w:t>
+      </w:r>
+      <w:r>
+        <w:t>autour de la tête</w:t>
+      </w:r>
+      <w:r>
+        <w:t>.</w:t>
+      </w:r>
+    </w:p>
+    <w:p>
+      <w:r>
+        <w:t xml:space="preserve">- filtre </w:t>
+      </w:r>
+      <w:r>
+        <w:t>saturation</w:t>
       </w:r>
       <w:r>
         <w:t xml:space="preserve"> : </w:t>
@@ -493,6 +538,7 @@
         <w:t>« </w:t>
       </w:r>
       <w:proofErr w:type="spellStart"/>
+      <w:proofErr w:type="gramStart"/>
       <w:r>
         <w:rPr>
           <w:i/>
@@ -501,6 +547,7 @@
         <w:t>master.after</w:t>
       </w:r>
       <w:proofErr w:type="spellEnd"/>
+      <w:proofErr w:type="gramEnd"/>
       <w:r>
         <w:rPr>
           <w:i/>
@@ -665,7 +712,14 @@
           <w:i/>
           <w:iCs/>
         </w:rPr>
-        <w:t>bool_activate_filtre_sepia</w:t>
+        <w:t>bool_activate_filtre_</w:t>
+      </w:r>
+      <w:r>
+        <w:rPr>
+          <w:i/>
+          <w:iCs/>
+        </w:rPr>
+        <w:t>saturation</w:t>
       </w:r>
       <w:proofErr w:type="spellEnd"/>
       <w:r>
@@ -734,7 +788,15 @@
           <w:i/>
           <w:iCs/>
         </w:rPr>
-        <w:t>filtre_lunette</w:t>
+        <w:t>filtre_</w:t>
+      </w:r>
+      <w:proofErr w:type="gramStart"/>
+      <w:r>
+        <w:rPr>
+          <w:i/>
+          <w:iCs/>
+        </w:rPr>
+        <w:t>lunette</w:t>
       </w:r>
       <w:proofErr w:type="spellEnd"/>
       <w:r>
@@ -742,7 +804,15 @@
           <w:i/>
           <w:iCs/>
         </w:rPr>
-        <w:t>()</w:t>
+        <w:t>(</w:t>
+      </w:r>
+      <w:proofErr w:type="gramEnd"/>
+      <w:r>
+        <w:rPr>
+          <w:i/>
+          <w:iCs/>
+        </w:rPr>
+        <w:t>)</w:t>
       </w:r>
       <w:r>
         <w:rPr>
@@ -826,6 +896,9 @@
     </w:p>
     <w:p>
       <w:r>
+        <w:rPr>
+          <w:noProof/>
+        </w:rPr>
         <w:drawing>
           <wp:inline distT="0" distB="0" distL="0" distR="0" wp14:anchorId="72FDAA18" wp14:editId="0E40CC1B">
             <wp:extent cx="5760720" cy="859790"/>
@@ -1018,6 +1091,9 @@
     </w:p>
     <w:p>
       <w:r>
+        <w:rPr>
+          <w:noProof/>
+        </w:rPr>
         <w:drawing>
           <wp:inline distT="0" distB="0" distL="0" distR="0" wp14:anchorId="69AF125B" wp14:editId="5325F579">
             <wp:extent cx="4952326" cy="3202198"/>
@@ -1138,6 +1214,107 @@
         <w:t>ne pivotent pas avec nous.</w:t>
       </w:r>
     </w:p>
+    <w:p>
+      <w:pPr>
+        <w:pStyle w:val="Titre3"/>
+        <w:numPr>
+          <w:ilvl w:val="0"/>
+          <w:numId w:val="3"/>
+        </w:numPr>
+      </w:pPr>
+      <w:r>
+        <w:t xml:space="preserve">Mise en place </w:t>
+      </w:r>
+      <w:r>
+        <w:t>du filtre Foulard</w:t>
+      </w:r>
+    </w:p>
+    <w:p>
+      <w:pPr>
+        <w:jc w:val="both"/>
+      </w:pPr>
+      <w:r>
+        <w:t xml:space="preserve">Pour le visage, </w:t>
+      </w:r>
+      <w:r>
+        <w:t xml:space="preserve">on voulait </w:t>
+      </w:r>
+      <w:r>
+        <w:t>mettre un filtre foulard.</w:t>
+      </w:r>
+      <w:r>
+        <w:t xml:space="preserve"> </w:t>
+      </w:r>
+      <w:r>
+        <w:t xml:space="preserve">On l’a donc </w:t>
+      </w:r>
+      <w:r>
+        <w:t>dessiné</w:t>
+      </w:r>
+      <w:r>
+        <w:t xml:space="preserve"> et </w:t>
+      </w:r>
+      <w:r>
+        <w:t>fait</w:t>
+      </w:r>
+      <w:r>
+        <w:t xml:space="preserve"> </w:t>
+      </w:r>
+      <w:r>
+        <w:t>son</w:t>
+      </w:r>
+      <w:r>
+        <w:t xml:space="preserve"> masque </w:t>
+      </w:r>
+      <w:r>
+        <w:t>par la même occasion via</w:t>
+      </w:r>
+      <w:r>
+        <w:t xml:space="preserve"> le logiciel</w:t>
+      </w:r>
+      <w:r>
+        <w:t xml:space="preserve"> Procre</w:t>
+      </w:r>
+      <w:proofErr w:type="spellStart"/>
+      <w:r>
+        <w:t>ate</w:t>
+      </w:r>
+      <w:proofErr w:type="spellEnd"/>
+      <w:r>
+        <w:t xml:space="preserve">. </w:t>
+      </w:r>
+      <w:r>
+        <w:t xml:space="preserve">Le plus dur était </w:t>
+      </w:r>
+      <w:r>
+        <w:t>de calibrer le</w:t>
+      </w:r>
+      <w:r>
+        <w:t xml:space="preserve"> filtre sur la tête</w:t>
+      </w:r>
+      <w:r>
+        <w:t xml:space="preserve">. </w:t>
+      </w:r>
+      <w:r>
+        <w:t xml:space="preserve">On a donc </w:t>
+      </w:r>
+      <w:r>
+        <w:t>modifié</w:t>
+      </w:r>
+      <w:r>
+        <w:t xml:space="preserve"> les paramètres jusqu’à ce que </w:t>
+      </w:r>
+      <w:r>
+        <w:t>le filtre ait</w:t>
+      </w:r>
+      <w:r>
+        <w:t xml:space="preserve"> l’air cohérent</w:t>
+      </w:r>
+      <w:r>
+        <w:t>.</w:t>
+      </w:r>
+    </w:p>
+    <w:p/>
     <w:sectPr>
       <w:headerReference w:type="default" r:id="rId9"/>
       <w:pgSz w:w="11906" w:h="16838"/>
@@ -1319,6 +1496,95 @@
     </w:lvl>
   </w:abstractNum>
   <w:abstractNum w:abstractNumId="1" w15:restartNumberingAfterBreak="0">
+    <w:nsid w:val="29B94E36"/>
+    <w:multiLevelType w:val="hybridMultilevel"/>
+    <w:tmpl w:val="DB8873FE"/>
+    <w:lvl w:ilvl="0" w:tplc="FFFFFFFF">
+      <w:start w:val="1"/>
+      <w:numFmt w:val="decimal"/>
+      <w:lvlText w:val="%1)"/>
+      <w:lvlJc w:val="left"/>
+      <w:pPr>
+        <w:ind w:left="720" w:hanging="360"/>
+      </w:pPr>
+      <w:rPr>
+        <w:rFonts w:hint="default"/>
+      </w:rPr>
+    </w:lvl>
+    <w:lvl w:ilvl="1" w:tplc="FFFFFFFF" w:tentative="1">
+      <w:start w:val="1"/>
+      <w:numFmt w:val="lowerLetter"/>
+      <w:lvlText w:val="%2."/>
+      <w:lvlJc w:val="left"/>
+      <w:pPr>
+        <w:ind w:left="1440" w:hanging="360"/>
+      </w:pPr>
+    </w:lvl>
+    <w:lvl w:ilvl="2" w:tplc="FFFFFFFF" w:tentative="1">
+      <w:start w:val="1"/>
+      <w:numFmt w:val="lowerRoman"/>
+      <w:lvlText w:val="%3."/>
+      <w:lvlJc w:val="right"/>
+      <w:pPr>
+        <w:ind w:left="2160" w:hanging="180"/>
+      </w:pPr>
+    </w:lvl>
+    <w:lvl w:ilvl="3" w:tplc="FFFFFFFF" w:tentative="1">
+      <w:start w:val="1"/>
+      <w:numFmt w:val="decimal"/>
+      <w:lvlText w:val="%4."/>
+      <w:lvlJc w:val="left"/>
+      <w:pPr>
+        <w:ind w:left="2880" w:hanging="360"/>
+      </w:pPr>
+    </w:lvl>
+    <w:lvl w:ilvl="4" w:tplc="FFFFFFFF" w:tentative="1">
+      <w:start w:val="1"/>
+      <w:numFmt w:val="lowerLetter"/>
+      <w:lvlText w:val="%5."/>
+      <w:lvlJc w:val="left"/>
+      <w:pPr>
+        <w:ind w:left="3600" w:hanging="360"/>
+      </w:pPr>
+    </w:lvl>
+    <w:lvl w:ilvl="5" w:tplc="FFFFFFFF" w:tentative="1">
+      <w:start w:val="1"/>
+      <w:numFmt w:val="lowerRoman"/>
+      <w:lvlText w:val="%6."/>
+      <w:lvlJc w:val="right"/>
+      <w:pPr>
+        <w:ind w:left="4320" w:hanging="180"/>
+      </w:pPr>
+    </w:lvl>
+    <w:lvl w:ilvl="6" w:tplc="FFFFFFFF" w:tentative="1">
+      <w:start w:val="1"/>
+      <w:numFmt w:val="decimal"/>
+      <w:lvlText w:val="%7."/>
+      <w:lvlJc w:val="left"/>
+      <w:pPr>
+        <w:ind w:left="5040" w:hanging="360"/>
+      </w:pPr>
+    </w:lvl>
+    <w:lvl w:ilvl="7" w:tplc="FFFFFFFF" w:tentative="1">
+      <w:start w:val="1"/>
+      <w:numFmt w:val="lowerLetter"/>
+      <w:lvlText w:val="%8."/>
+      <w:lvlJc w:val="left"/>
+      <w:pPr>
+        <w:ind w:left="5760" w:hanging="360"/>
+      </w:pPr>
+    </w:lvl>
+    <w:lvl w:ilvl="8" w:tplc="FFFFFFFF" w:tentative="1">
+      <w:start w:val="1"/>
+      <w:numFmt w:val="lowerRoman"/>
+      <w:lvlText w:val="%9."/>
+      <w:lvlJc w:val="right"/>
+      <w:pPr>
+        <w:ind w:left="6480" w:hanging="180"/>
+      </w:pPr>
+    </w:lvl>
+  </w:abstractNum>
+  <w:abstractNum w:abstractNumId="2" w15:restartNumberingAfterBreak="0">
     <w:nsid w:val="31792BB0"/>
     <w:multiLevelType w:val="hybridMultilevel"/>
     <w:tmpl w:val="70FA8022"/>
@@ -1404,7 +1670,7 @@
       </w:pPr>
     </w:lvl>
   </w:abstractNum>
-  <w:abstractNum w:abstractNumId="2" w15:restartNumberingAfterBreak="0">
+  <w:abstractNum w:abstractNumId="3" w15:restartNumberingAfterBreak="0">
     <w:nsid w:val="768F1C60"/>
     <w:multiLevelType w:val="hybridMultilevel"/>
     <w:tmpl w:val="70FA8022"/>
@@ -1491,13 +1757,16 @@
     </w:lvl>
   </w:abstractNum>
   <w:num w:numId="1" w16cid:durableId="1570729148">
-    <w:abstractNumId w:val="1"/>
+    <w:abstractNumId w:val="2"/>
   </w:num>
   <w:num w:numId="2" w16cid:durableId="1030842183">
-    <w:abstractNumId w:val="2"/>
+    <w:abstractNumId w:val="3"/>
   </w:num>
   <w:num w:numId="3" w16cid:durableId="1617717671">
     <w:abstractNumId w:val="0"/>
+  </w:num>
+  <w:num w:numId="4" w16cid:durableId="1051032182">
+    <w:abstractNumId w:val="1"/>
   </w:num>
 </w:numbering>
 </file>

</xml_diff>

<commit_message>
test sur fond statique et fond interactive
+mis à jour rapport
</commit_message>
<xml_diff>
--- a/VIVIER_RANDRIAMITANDRINA_Projet/Note_d_intention_Projet_VIVIER_RANDRIAMITANDRINA.docx
+++ b/VIVIER_RANDRIAMITANDRINA_Projet/Note_d_intention_Projet_VIVIER_RANDRIAMITANDRINA.docx
@@ -29,7 +29,23 @@
           <w:i/>
           <w:iCs/>
         </w:rPr>
-        <w:t>(max 5 page</w:t>
+        <w:t>(</w:t>
+      </w:r>
+      <w:proofErr w:type="gramStart"/>
+      <w:r>
+        <w:rPr>
+          <w:i/>
+          <w:iCs/>
+        </w:rPr>
+        <w:t>max</w:t>
+      </w:r>
+      <w:proofErr w:type="gramEnd"/>
+      <w:r>
+        <w:rPr>
+          <w:i/>
+          <w:iCs/>
+        </w:rPr>
+        <w:t xml:space="preserve"> 5 page</w:t>
       </w:r>
       <w:r>
         <w:rPr>
@@ -277,11 +293,6 @@
     </w:p>
     <w:p>
       <w:r>
-        <w:t>- filtre grain de beauté : Un grain de beauté incrusté sur la vidéo et positionnés au-dessus des lèvres.</w:t>
-      </w:r>
-    </w:p>
-    <w:p>
-      <w:r>
         <w:t xml:space="preserve">- filtre </w:t>
       </w:r>
       <w:r>
@@ -304,6 +315,170 @@
       </w:r>
       <w:r>
         <w:t>.</w:t>
+      </w:r>
+    </w:p>
+    <w:p>
+      <w:r>
+        <w:t>-</w:t>
+      </w:r>
+      <w:r>
+        <w:t xml:space="preserve"> filtre </w:t>
+      </w:r>
+      <w:r>
+        <w:t>fond</w:t>
+      </w:r>
+      <w:r>
+        <w:t xml:space="preserve"> : </w:t>
+      </w:r>
+      <w:r>
+        <w:t>Un sous menu contenant différ</w:t>
+      </w:r>
+      <w:r>
+        <w:t>e</w:t>
+      </w:r>
+      <w:r>
+        <w:t>nt arrière-plan</w:t>
+      </w:r>
+    </w:p>
+    <w:p>
+      <w:r>
+        <w:t xml:space="preserve">Remarque : </w:t>
+      </w:r>
+      <w:r>
+        <w:rPr>
+          <w:i/>
+          <w:iCs/>
+        </w:rPr>
+        <w:t>On ne peut utiliser qu’un fond à la fois, si l’un est activé, tous les autres sont désactivés par défaut.</w:t>
+      </w:r>
+    </w:p>
+    <w:p>
+      <w:r>
+        <w:tab/>
+        <w:t xml:space="preserve">- </w:t>
+      </w:r>
+      <w:r>
+        <w:t>fond océan</w:t>
+      </w:r>
+      <w:r>
+        <w:t xml:space="preserve"> : </w:t>
+      </w:r>
+      <w:r>
+        <w:t xml:space="preserve">active </w:t>
+      </w:r>
+      <w:r>
+        <w:t>un arrière-plan statique</w:t>
+      </w:r>
+      <w:r>
+        <w:t xml:space="preserve"> avec un feuille de palmier au premier plan</w:t>
+      </w:r>
+    </w:p>
+    <w:p>
+      <w:r>
+        <w:tab/>
+        <w:t xml:space="preserve">- fond </w:t>
+      </w:r>
+      <w:r>
+        <w:t>cabane :</w:t>
+      </w:r>
+      <w:r>
+        <w:t xml:space="preserve"> </w:t>
+      </w:r>
+      <w:r>
+        <w:t xml:space="preserve">active </w:t>
+      </w:r>
+      <w:r>
+        <w:t>un arrière-plan statique</w:t>
+      </w:r>
+      <w:r>
+        <w:t xml:space="preserve"> </w:t>
+      </w:r>
+      <w:r>
+        <w:t>de nuit, avec une cabane sur l’eau</w:t>
+      </w:r>
+    </w:p>
+    <w:p>
+      <w:pPr>
+        <w:ind w:left="708"/>
+      </w:pPr>
+      <w:r>
+        <w:t>-</w:t>
+      </w:r>
+      <w:r>
+        <w:t xml:space="preserve"> fond animée plage</w:t>
+      </w:r>
+      <w:r>
+        <w:t xml:space="preserve"> </w:t>
+      </w:r>
+      <w:r>
+        <w:t xml:space="preserve">: </w:t>
+      </w:r>
+      <w:r>
+        <w:t xml:space="preserve">active </w:t>
+      </w:r>
+      <w:r>
+        <w:t>un arrière-plan animé</w:t>
+      </w:r>
+      <w:r>
+        <w:t xml:space="preserve"> (des mouettes volant </w:t>
+      </w:r>
+      <w:r>
+        <w:t>sur le haut de l’écran</w:t>
+      </w:r>
+      <w:r>
+        <w:t>, sur 4 images seulement l’animation</w:t>
+      </w:r>
+      <w:r>
+        <w:t>)</w:t>
+      </w:r>
+    </w:p>
+    <w:p>
+      <w:r>
+        <w:drawing>
+          <wp:inline distT="0" distB="0" distL="0" distR="0" wp14:anchorId="1AD71444" wp14:editId="26899BBF">
+            <wp:extent cx="5760720" cy="1909721"/>
+            <wp:effectExtent l="0" t="0" r="0" b="0"/>
+            <wp:docPr id="1618673513" name="Image 1" descr="Une image contenant texte, Page web, Site web, logiciel&#10;&#10;Description générée automatiquement"/>
+            <wp:cNvGraphicFramePr>
+              <a:graphicFrameLocks xmlns:a="http://schemas.openxmlformats.org/drawingml/2006/main" noChangeAspect="1"/>
+            </wp:cNvGraphicFramePr>
+            <a:graphic xmlns:a="http://schemas.openxmlformats.org/drawingml/2006/main">
+              <a:graphicData uri="http://schemas.openxmlformats.org/drawingml/2006/picture">
+                <pic:pic xmlns:pic="http://schemas.openxmlformats.org/drawingml/2006/picture">
+                  <pic:nvPicPr>
+                    <pic:cNvPr id="1618673513" name="Image 1" descr="Une image contenant texte, Page web, Site web, logiciel&#10;&#10;Description générée automatiquement"/>
+                    <pic:cNvPicPr/>
+                  </pic:nvPicPr>
+                  <pic:blipFill rotWithShape="1">
+                    <a:blip r:embed="rId7"/>
+                    <a:srcRect b="18298"/>
+                    <a:stretch/>
+                  </pic:blipFill>
+                  <pic:spPr bwMode="auto">
+                    <a:xfrm>
+                      <a:off x="0" y="0"/>
+                      <a:ext cx="5760720" cy="1909721"/>
+                    </a:xfrm>
+                    <a:prstGeom prst="rect">
+                      <a:avLst/>
+                    </a:prstGeom>
+                    <a:ln>
+                      <a:noFill/>
+                    </a:ln>
+                    <a:extLst>
+                      <a:ext uri="{53640926-AAD7-44D8-BBD7-CCE9431645EC}">
+                        <a14:shadowObscured xmlns:a14="http://schemas.microsoft.com/office/drawing/2010/main"/>
+                      </a:ext>
+                    </a:extLst>
+                  </pic:spPr>
+                </pic:pic>
+              </a:graphicData>
+            </a:graphic>
+          </wp:inline>
+        </w:drawing>
+      </w:r>
+      <w:r>
+        <w:tab/>
       </w:r>
     </w:p>
     <w:p>
@@ -329,41 +504,48 @@
           <w:b/>
           <w:bCs/>
         </w:rPr>
-        <w:t xml:space="preserve">une femme conduisant durant </w:t>
+        <w:t>« une femme</w:t>
       </w:r>
       <w:r>
         <w:rPr>
           <w:b/>
           <w:bCs/>
         </w:rPr>
-        <w:t xml:space="preserve">les années </w:t>
+        <w:t xml:space="preserve"> des années 70</w:t>
       </w:r>
       <w:r>
         <w:rPr>
           <w:b/>
           <w:bCs/>
         </w:rPr>
-        <w:t>7</w:t>
+        <w:t xml:space="preserve"> à </w:t>
       </w:r>
       <w:r>
         <w:rPr>
           <w:b/>
           <w:bCs/>
         </w:rPr>
-        <w:t>0</w:t>
+        <w:t>la plage</w:t>
       </w:r>
       <w:r>
         <w:rPr>
           <w:b/>
           <w:bCs/>
         </w:rPr>
-        <w:t>.</w:t>
+        <w:t> »</w:t>
       </w:r>
       <w:r>
         <w:rPr>
           <w:b/>
           <w:bCs/>
         </w:rPr>
+        <w:t>.</w:t>
+      </w:r>
+      <w:r>
+        <w:rPr>
+          <w:b/>
+          <w:bCs/>
+        </w:rPr>
         <w:t xml:space="preserve"> </w:t>
       </w:r>
     </w:p>
@@ -465,6 +647,7 @@
         <w:pStyle w:val="Titre3"/>
       </w:pPr>
       <w:r>
+        <w:lastRenderedPageBreak/>
         <w:t>Les</w:t>
       </w:r>
       <w:r>
@@ -515,7 +698,13 @@
         <w:t>,</w:t>
       </w:r>
       <w:r>
-        <w:t xml:space="preserve"> il y avait toujours </w:t>
+        <w:t xml:space="preserve"> il y avait</w:t>
+      </w:r>
+      <w:r>
+        <w:t xml:space="preserve"> </w:t>
+      </w:r>
+      <w:r>
+        <w:t xml:space="preserve">toujours </w:t>
       </w:r>
       <w:r>
         <w:t>2</w:t>
@@ -566,6 +755,7 @@
         <w:t>« </w:t>
       </w:r>
       <w:proofErr w:type="spellStart"/>
+      <w:proofErr w:type="gramStart"/>
       <w:r>
         <w:rPr>
           <w:i/>
@@ -574,6 +764,7 @@
         <w:t>master.after</w:t>
       </w:r>
       <w:proofErr w:type="spellEnd"/>
+      <w:proofErr w:type="gramEnd"/>
       <w:r>
         <w:rPr>
           <w:i/>
@@ -814,7 +1005,15 @@
           <w:i/>
           <w:iCs/>
         </w:rPr>
-        <w:t>filtre_lunette</w:t>
+        <w:t>filtre_</w:t>
+      </w:r>
+      <w:proofErr w:type="gramStart"/>
+      <w:r>
+        <w:rPr>
+          <w:i/>
+          <w:iCs/>
+        </w:rPr>
+        <w:t>lunette</w:t>
       </w:r>
       <w:proofErr w:type="spellEnd"/>
       <w:r>
@@ -822,7 +1021,15 @@
           <w:i/>
           <w:iCs/>
         </w:rPr>
-        <w:t>()</w:t>
+        <w:t>(</w:t>
+      </w:r>
+      <w:proofErr w:type="gramEnd"/>
+      <w:r>
+        <w:rPr>
+          <w:i/>
+          <w:iCs/>
+        </w:rPr>
+        <w:t>)</w:t>
       </w:r>
       <w:r>
         <w:rPr>
@@ -925,7 +1132,7 @@
                     <pic:cNvPicPr/>
                   </pic:nvPicPr>
                   <pic:blipFill>
-                    <a:blip r:embed="rId7"/>
+                    <a:blip r:embed="rId8"/>
                     <a:stretch>
                       <a:fillRect/>
                     </a:stretch>
@@ -954,7 +1161,6 @@
         <w:pStyle w:val="Titre4"/>
       </w:pPr>
       <w:r>
-        <w:lastRenderedPageBreak/>
         <w:t>Limite :</w:t>
       </w:r>
     </w:p>
@@ -1104,6 +1310,7 @@
         <w:rPr>
           <w:noProof/>
         </w:rPr>
+        <w:lastRenderedPageBreak/>
         <w:drawing>
           <wp:inline distT="0" distB="0" distL="0" distR="0" wp14:anchorId="69AF125B" wp14:editId="5325F579">
             <wp:extent cx="4952326" cy="3202198"/>
@@ -1120,7 +1327,7 @@
                     <pic:cNvPicPr/>
                   </pic:nvPicPr>
                   <pic:blipFill>
-                    <a:blip r:embed="rId8"/>
+                    <a:blip r:embed="rId9"/>
                     <a:stretch>
                       <a:fillRect/>
                     </a:stretch>
@@ -1271,7 +1478,7 @@
         <w:t xml:space="preserve"> </w:t>
       </w:r>
       <w:r>
-        <w:t xml:space="preserve">On l’a donc </w:t>
+        <w:t xml:space="preserve">On a donc </w:t>
       </w:r>
       <w:r>
         <w:t>dessiné</w:t>
@@ -1364,6 +1571,88 @@
       </w:r>
       <w:r>
         <w:t>.</w:t>
+      </w:r>
+    </w:p>
+    <w:p>
+      <w:pPr>
+        <w:jc w:val="both"/>
+      </w:pPr>
+      <w:r>
+        <w:t>Autre</w:t>
+      </w:r>
+      <w:r>
+        <w:t xml:space="preserve"> </w:t>
+      </w:r>
+      <w:r>
+        <w:t xml:space="preserve">difficulté, </w:t>
+      </w:r>
+      <w:r>
+        <w:t xml:space="preserve">lorsque </w:t>
+      </w:r>
+      <w:r>
+        <w:t>des pixels de notre</w:t>
+      </w:r>
+      <w:r>
+        <w:t xml:space="preserve"> filtre foulard</w:t>
+      </w:r>
+      <w:r>
+        <w:t xml:space="preserve"> dépassait </w:t>
+      </w:r>
+      <w:r>
+        <w:t xml:space="preserve">la zone </w:t>
+      </w:r>
+      <w:r>
+        <w:t>d’image de la webcam</w:t>
+      </w:r>
+      <w:r>
+        <w:t xml:space="preserve">, ça nous faisait une erreur « out of </w:t>
+      </w:r>
+      <w:proofErr w:type="gramStart"/>
+      <w:r>
+        <w:t>band»</w:t>
+      </w:r>
+      <w:proofErr w:type="gramEnd"/>
+      <w:r>
+        <w:t xml:space="preserve">. </w:t>
+      </w:r>
+      <w:r>
+        <w:t xml:space="preserve">Ainsi, pour contrer cela, </w:t>
+      </w:r>
+      <w:r>
+        <w:t xml:space="preserve">on a fait le </w:t>
+      </w:r>
+      <w:r>
+        <w:t>choix de</w:t>
+      </w:r>
+      <w:r>
+        <w:t xml:space="preserve"> faire apparaitre l</w:t>
+      </w:r>
+      <w:r>
+        <w:t>a</w:t>
+      </w:r>
+      <w:r>
+        <w:t xml:space="preserve"> partie </w:t>
+      </w:r>
+      <w:r>
+        <w:t>hors champs</w:t>
+      </w:r>
+      <w:r>
+        <w:t xml:space="preserve"> sur </w:t>
+      </w:r>
+      <w:r>
+        <w:t>son bord opposé</w:t>
+      </w:r>
+      <w:r>
+        <w:t xml:space="preserve"> (traitement des bords : e</w:t>
+      </w:r>
+      <w:r>
+        <w:t>xtension</w:t>
+      </w:r>
+      <w:r>
+        <w:t>)</w:t>
+      </w:r>
+      <w:r>
+        <w:t xml:space="preserve">. </w:t>
       </w:r>
     </w:p>
     <w:p>
@@ -1375,17 +1664,40 @@
         </w:numPr>
       </w:pPr>
       <w:r>
-        <w:lastRenderedPageBreak/>
         <w:t>Lenteur du programme</w:t>
       </w:r>
     </w:p>
     <w:p>
       <w:r>
+        <w:t xml:space="preserve">Pour l’incrustation de l’image de fond, </w:t>
+      </w:r>
+      <w:r>
+        <w:t xml:space="preserve">à l’origine, on voulait </w:t>
+      </w:r>
+      <w:r>
+        <w:t xml:space="preserve">faire une double boucle qui parcourait </w:t>
+      </w:r>
+      <w:r>
+        <w:t>toute l’image</w:t>
+      </w:r>
+      <w:r>
+        <w:t xml:space="preserve"> et incrustait l’</w:t>
+      </w:r>
+      <w:r>
+        <w:t>arrière-plan</w:t>
+      </w:r>
+      <w:r>
+        <w:t>.</w:t>
+      </w:r>
+      <w:r>
+        <w:t xml:space="preserve"> Cependant, cela ralentissait drastiquement le programme. </w:t>
+      </w:r>
+      <w:r>
         <w:drawing>
-          <wp:inline distT="0" distB="0" distL="0" distR="0" wp14:anchorId="49B2B1E5" wp14:editId="159DF847">
-            <wp:extent cx="5760720" cy="2576195"/>
-            <wp:effectExtent l="0" t="0" r="0" b="0"/>
-            <wp:docPr id="601317649" name="Image 1" descr="Une image contenant texte, capture d’écran, Police, nombre&#10;&#10;Description générée automatiquement"/>
+          <wp:inline distT="0" distB="0" distL="0" distR="0" wp14:anchorId="698FE1E5" wp14:editId="4FD9FF08">
+            <wp:extent cx="4778154" cy="929721"/>
+            <wp:effectExtent l="0" t="0" r="3810" b="3810"/>
+            <wp:docPr id="598343940" name="Image 1" descr="Une image contenant texte, capture d’écran, Police&#10;&#10;Description générée automatiquement"/>
             <wp:cNvGraphicFramePr>
               <a:graphicFrameLocks xmlns:a="http://schemas.openxmlformats.org/drawingml/2006/main" noChangeAspect="1"/>
             </wp:cNvGraphicFramePr>
@@ -1393,11 +1705,11 @@
               <a:graphicData uri="http://schemas.openxmlformats.org/drawingml/2006/picture">
                 <pic:pic xmlns:pic="http://schemas.openxmlformats.org/drawingml/2006/picture">
                   <pic:nvPicPr>
-                    <pic:cNvPr id="601317649" name="Image 1" descr="Une image contenant texte, capture d’écran, Police, nombre&#10;&#10;Description générée automatiquement"/>
+                    <pic:cNvPr id="598343940" name="Image 1" descr="Une image contenant texte, capture d’écran, Police&#10;&#10;Description générée automatiquement"/>
                     <pic:cNvPicPr/>
                   </pic:nvPicPr>
                   <pic:blipFill>
-                    <a:blip r:embed="rId9"/>
+                    <a:blip r:embed="rId10"/>
                     <a:stretch>
                       <a:fillRect/>
                     </a:stretch>
@@ -1405,7 +1717,7 @@
                   <pic:spPr>
                     <a:xfrm>
                       <a:off x="0" y="0"/>
-                      <a:ext cx="5760720" cy="2576195"/>
+                      <a:ext cx="4778154" cy="929721"/>
                     </a:xfrm>
                     <a:prstGeom prst="rect">
                       <a:avLst/>
@@ -1418,9 +1730,360 @@
         </w:drawing>
       </w:r>
     </w:p>
+    <w:p>
+      <w:r>
+        <w:t>Pour le remplacer et pour l’optimiser</w:t>
+      </w:r>
+      <w:r>
+        <w:t>, nous avons</w:t>
+      </w:r>
+      <w:r>
+        <w:t xml:space="preserve"> l’opérateur par défaut</w:t>
+      </w:r>
+      <w:r>
+        <w:t xml:space="preserve"> </w:t>
+      </w:r>
+      <w:r>
+        <w:t>‘ == ’(l’égalité) des images :</w:t>
+      </w:r>
+    </w:p>
+    <w:p>
+      <w:r>
+        <w:drawing>
+          <wp:inline distT="0" distB="0" distL="0" distR="0" wp14:anchorId="7E8C5ACD" wp14:editId="698476F6">
+            <wp:extent cx="3635055" cy="708721"/>
+            <wp:effectExtent l="0" t="0" r="3810" b="0"/>
+            <wp:docPr id="1632307322" name="Image 1" descr="Une image contenant texte, Police, capture d’écran, nombre&#10;&#10;Description générée automatiquement"/>
+            <wp:cNvGraphicFramePr>
+              <a:graphicFrameLocks xmlns:a="http://schemas.openxmlformats.org/drawingml/2006/main" noChangeAspect="1"/>
+            </wp:cNvGraphicFramePr>
+            <a:graphic xmlns:a="http://schemas.openxmlformats.org/drawingml/2006/main">
+              <a:graphicData uri="http://schemas.openxmlformats.org/drawingml/2006/picture">
+                <pic:pic xmlns:pic="http://schemas.openxmlformats.org/drawingml/2006/picture">
+                  <pic:nvPicPr>
+                    <pic:cNvPr id="1632307322" name="Image 1" descr="Une image contenant texte, Police, capture d’écran, nombre&#10;&#10;Description générée automatiquement"/>
+                    <pic:cNvPicPr/>
+                  </pic:nvPicPr>
+                  <pic:blipFill>
+                    <a:blip r:embed="rId11"/>
+                    <a:stretch>
+                      <a:fillRect/>
+                    </a:stretch>
+                  </pic:blipFill>
+                  <pic:spPr>
+                    <a:xfrm>
+                      <a:off x="0" y="0"/>
+                      <a:ext cx="3635055" cy="708721"/>
+                    </a:xfrm>
+                    <a:prstGeom prst="rect">
+                      <a:avLst/>
+                    </a:prstGeom>
+                  </pic:spPr>
+                </pic:pic>
+              </a:graphicData>
+            </a:graphic>
+          </wp:inline>
+        </w:drawing>
+      </w:r>
+    </w:p>
+    <w:p>
+      <w:r>
+        <w:lastRenderedPageBreak/>
+        <w:t xml:space="preserve">Ainsi, </w:t>
+      </w:r>
+      <w:r>
+        <w:t>le traitement</w:t>
+      </w:r>
+      <w:r>
+        <w:t xml:space="preserve"> est redevenu fluide.</w:t>
+      </w:r>
+    </w:p>
+    <w:p>
+      <w:pPr>
+        <w:pStyle w:val="Titre3"/>
+        <w:numPr>
+          <w:ilvl w:val="0"/>
+          <w:numId w:val="3"/>
+        </w:numPr>
+      </w:pPr>
+      <w:r>
+        <w:t xml:space="preserve">Calibrage </w:t>
+      </w:r>
+      <w:r>
+        <w:t xml:space="preserve">de la </w:t>
+      </w:r>
+      <w:r>
+        <w:t>détection</w:t>
+      </w:r>
+      <w:r>
+        <w:t xml:space="preserve"> </w:t>
+      </w:r>
+      <w:r>
+        <w:t>d’</w:t>
+      </w:r>
+      <w:r>
+        <w:t>arrière-plan</w:t>
+      </w:r>
+    </w:p>
+    <w:p>
+      <w:r>
+        <w:t xml:space="preserve">Au début, </w:t>
+      </w:r>
+      <w:r>
+        <w:t>l</w:t>
+      </w:r>
+      <w:r>
+        <w:t>orsqu’on testait</w:t>
+      </w:r>
+      <w:r>
+        <w:t xml:space="preserve"> </w:t>
+      </w:r>
+      <w:r>
+        <w:t xml:space="preserve">le filtre </w:t>
+      </w:r>
+      <w:r>
+        <w:t>arrière-plan</w:t>
+      </w:r>
+      <w:r>
+        <w:t xml:space="preserve"> </w:t>
+      </w:r>
+      <w:r>
+        <w:t xml:space="preserve">sur </w:t>
+      </w:r>
+      <w:r>
+        <w:t xml:space="preserve">plusieurs </w:t>
+      </w:r>
+      <w:r>
+        <w:t>différent</w:t>
+      </w:r>
+      <w:r>
+        <w:t>s</w:t>
+      </w:r>
+      <w:r>
+        <w:t xml:space="preserve"> fond</w:t>
+      </w:r>
+      <w:r>
+        <w:t>s</w:t>
+      </w:r>
+      <w:r>
+        <w:t xml:space="preserve"> (une fois</w:t>
+      </w:r>
+      <w:r>
+        <w:t>,</w:t>
+      </w:r>
+      <w:r>
+        <w:t xml:space="preserve"> on a testé sur un fond blanc</w:t>
+      </w:r>
+      <w:r>
+        <w:t xml:space="preserve"> puis sur un fond bleu</w:t>
+      </w:r>
+      <w:r>
+        <w:t>)</w:t>
+      </w:r>
+      <w:r>
+        <w:t xml:space="preserve">, </w:t>
+      </w:r>
+      <w:r>
+        <w:t>parfois, le filtre ne s’activait</w:t>
+      </w:r>
+      <w:r>
+        <w:t xml:space="preserve"> </w:t>
+      </w:r>
+      <w:r>
+        <w:t xml:space="preserve">pas </w:t>
+      </w:r>
+      <w:r>
+        <w:t>totalement</w:t>
+      </w:r>
+      <w:r>
+        <w:t xml:space="preserve"> </w:t>
+      </w:r>
+      <w:r>
+        <w:t xml:space="preserve">(juste </w:t>
+      </w:r>
+      <w:r>
+        <w:t>quelques bruits</w:t>
+      </w:r>
+      <w:r>
+        <w:t xml:space="preserve"> sur les coins de la vidéo)</w:t>
+      </w:r>
+      <w:r>
+        <w:t xml:space="preserve">. </w:t>
+      </w:r>
+      <w:r>
+        <w:t xml:space="preserve">On constatait que ça fonctionnait surtout pour </w:t>
+      </w:r>
+      <w:r>
+        <w:t>les fonds blancs</w:t>
+      </w:r>
+      <w:r>
+        <w:t>.</w:t>
+      </w:r>
+      <w:r>
+        <w:t xml:space="preserve"> </w:t>
+      </w:r>
+      <w:r>
+        <w:t>On a regardé</w:t>
+      </w:r>
+      <w:r>
+        <w:t xml:space="preserve"> notre code et on a constaté </w:t>
+      </w:r>
+      <w:r>
+        <w:t>que dans notre condition d’incrustation d’image</w:t>
+      </w:r>
+      <w:r>
+        <w:t xml:space="preserve">, </w:t>
+      </w:r>
+      <w:r>
+        <w:t xml:space="preserve">on a </w:t>
+      </w:r>
+      <w:r>
+        <w:t>posé</w:t>
+      </w:r>
+      <w:r>
+        <w:t xml:space="preserve"> </w:t>
+      </w:r>
+      <w:r>
+        <w:t>une égalité parfaite</w:t>
+      </w:r>
+      <w:r>
+        <w:t xml:space="preserve"> entre </w:t>
+      </w:r>
+      <w:r>
+        <w:t>le plan actuel et le plan de fond</w:t>
+      </w:r>
+      <w:r>
+        <w:t xml:space="preserve">. Mais aussi, on examinait seulement le canal </w:t>
+      </w:r>
+      <w:r>
+        <w:t>rouge</w:t>
+      </w:r>
+      <w:r>
+        <w:t xml:space="preserve"> (le ‘2’ su image ci-dessous).</w:t>
+      </w:r>
+      <w:r>
+        <w:t xml:space="preserve"> C’est pour cela </w:t>
+      </w:r>
+      <w:r>
+        <w:t xml:space="preserve">que le filtre </w:t>
+      </w:r>
+      <w:r>
+        <w:t>arrière-plan pouvait varier.</w:t>
+      </w:r>
+    </w:p>
+    <w:p>
+      <w:r>
+        <w:drawing>
+          <wp:inline distT="0" distB="0" distL="0" distR="0" wp14:anchorId="177F4E79" wp14:editId="09F2230B">
+            <wp:extent cx="4534293" cy="350550"/>
+            <wp:effectExtent l="0" t="0" r="0" b="0"/>
+            <wp:docPr id="1920722049" name="Image 1"/>
+            <wp:cNvGraphicFramePr>
+              <a:graphicFrameLocks xmlns:a="http://schemas.openxmlformats.org/drawingml/2006/main" noChangeAspect="1"/>
+            </wp:cNvGraphicFramePr>
+            <a:graphic xmlns:a="http://schemas.openxmlformats.org/drawingml/2006/main">
+              <a:graphicData uri="http://schemas.openxmlformats.org/drawingml/2006/picture">
+                <pic:pic xmlns:pic="http://schemas.openxmlformats.org/drawingml/2006/picture">
+                  <pic:nvPicPr>
+                    <pic:cNvPr id="1920722049" name=""/>
+                    <pic:cNvPicPr/>
+                  </pic:nvPicPr>
+                  <pic:blipFill>
+                    <a:blip r:embed="rId12"/>
+                    <a:stretch>
+                      <a:fillRect/>
+                    </a:stretch>
+                  </pic:blipFill>
+                  <pic:spPr>
+                    <a:xfrm>
+                      <a:off x="0" y="0"/>
+                      <a:ext cx="4534293" cy="350550"/>
+                    </a:xfrm>
+                    <a:prstGeom prst="rect">
+                      <a:avLst/>
+                    </a:prstGeom>
+                  </pic:spPr>
+                </pic:pic>
+              </a:graphicData>
+            </a:graphic>
+          </wp:inline>
+        </w:drawing>
+      </w:r>
+    </w:p>
+    <w:p>
+      <w:r>
+        <w:t xml:space="preserve">Ainsi, au lieu d’avoir une condition d’égalité parfaite, </w:t>
+      </w:r>
+      <w:r>
+        <w:t xml:space="preserve">on a mis </w:t>
+      </w:r>
+      <w:r>
+        <w:t>une condition</w:t>
+      </w:r>
+      <w:r>
+        <w:t xml:space="preserve"> sur une intervalle</w:t>
+      </w:r>
+      <w:r>
+        <w:t xml:space="preserve"> d’écart type de </w:t>
+      </w:r>
+      <w:r>
+        <w:t>20 d’intensité</w:t>
+      </w:r>
+      <w:r>
+        <w:t>. Enfin, au lieu d’analyser le canal rouge, on</w:t>
+      </w:r>
+      <w:r>
+        <w:t xml:space="preserve"> analyse plutôt sur le niveau de gris.</w:t>
+      </w:r>
+      <w:r>
+        <w:t xml:space="preserve"> </w:t>
+      </w:r>
+    </w:p>
+    <w:p>
+      <w:r>
+        <w:drawing>
+          <wp:inline distT="0" distB="0" distL="0" distR="0" wp14:anchorId="4EA666F6" wp14:editId="60C8C6C7">
+            <wp:extent cx="5760720" cy="489585"/>
+            <wp:effectExtent l="0" t="0" r="0" b="5715"/>
+            <wp:docPr id="132351804" name="Image 1"/>
+            <wp:cNvGraphicFramePr>
+              <a:graphicFrameLocks xmlns:a="http://schemas.openxmlformats.org/drawingml/2006/main" noChangeAspect="1"/>
+            </wp:cNvGraphicFramePr>
+            <a:graphic xmlns:a="http://schemas.openxmlformats.org/drawingml/2006/main">
+              <a:graphicData uri="http://schemas.openxmlformats.org/drawingml/2006/picture">
+                <pic:pic xmlns:pic="http://schemas.openxmlformats.org/drawingml/2006/picture">
+                  <pic:nvPicPr>
+                    <pic:cNvPr id="132351804" name=""/>
+                    <pic:cNvPicPr/>
+                  </pic:nvPicPr>
+                  <pic:blipFill>
+                    <a:blip r:embed="rId13"/>
+                    <a:stretch>
+                      <a:fillRect/>
+                    </a:stretch>
+                  </pic:blipFill>
+                  <pic:spPr>
+                    <a:xfrm>
+                      <a:off x="0" y="0"/>
+                      <a:ext cx="5760720" cy="489585"/>
+                    </a:xfrm>
+                    <a:prstGeom prst="rect">
+                      <a:avLst/>
+                    </a:prstGeom>
+                  </pic:spPr>
+                </pic:pic>
+              </a:graphicData>
+            </a:graphic>
+          </wp:inline>
+        </w:drawing>
+      </w:r>
+      <w:r>
+        <w:t xml:space="preserve"> </w:t>
+      </w:r>
+    </w:p>
     <w:p/>
     <w:sectPr>
-      <w:headerReference w:type="default" r:id="rId10"/>
+      <w:headerReference w:type="default" r:id="rId14"/>
       <w:pgSz w:w="11906" w:h="16838"/>
       <w:pgMar w:top="1417" w:right="1417" w:bottom="1417" w:left="1417" w:header="708" w:footer="708" w:gutter="0"/>
       <w:cols w:space="708"/>
@@ -1511,6 +2174,95 @@
 <file path=word/numbering.xml><?xml version="1.0" encoding="utf-8"?>
 <w:numbering xmlns:wpc="http://schemas.microsoft.com/office/word/2010/wordprocessingCanvas" xmlns:cx="http://schemas.microsoft.com/office/drawing/2014/chartex" xmlns:cx1="http://schemas.microsoft.com/office/drawing/2015/9/8/chartex" xmlns:cx2="http://schemas.microsoft.com/office/drawing/2015/10/21/chartex" xmlns:cx3="http://schemas.microsoft.com/office/drawing/2016/5/9/chartex" xmlns:cx4="http://schemas.microsoft.com/office/drawing/2016/5/10/chartex" xmlns:cx5="http://schemas.microsoft.com/office/drawing/2016/5/11/chartex" xmlns:cx6="http://schemas.microsoft.com/office/drawing/2016/5/12/chartex" xmlns:cx7="http://schemas.microsoft.com/office/drawing/2016/5/13/chartex" xmlns:cx8="http://schemas.microsoft.com/office/drawing/2016/5/14/chartex" xmlns:mc="http://schemas.openxmlformats.org/markup-compatibility/2006" xmlns:aink="http://schemas.microsoft.com/office/drawing/2016/ink" xmlns:am3d="http://schemas.microsoft.com/office/drawing/2017/model3d" xmlns:o="urn:schemas-microsoft-com:office:office" xmlns:oel="http://schemas.microsoft.com/office/2019/extlst" xmlns:r="http://schemas.openxmlformats.org/officeDocument/2006/relationships" xmlns:m="http://schemas.openxmlformats.org/officeDocument/2006/math" xmlns:v="urn:schemas-microsoft-com:vml" xmlns:wp14="http://schemas.microsoft.com/office/word/2010/wordprocessingDrawing" xmlns:wp="http://schemas.openxmlformats.org/drawingml/2006/wordprocessingDrawing" xmlns:w10="urn:schemas-microsoft-com:office:word" xmlns:w="http://schemas.openxmlformats.org/wordprocessingml/2006/main" xmlns:w14="http://schemas.microsoft.com/office/word/2010/wordml" xmlns:w15="http://schemas.microsoft.com/office/word/2012/wordml" xmlns:w16cex="http://schemas.microsoft.com/office/word/2018/wordml/cex" xmlns:w16cid="http://schemas.microsoft.com/office/word/2016/wordml/cid" xmlns:w16="http://schemas.microsoft.com/office/word/2018/wordml" xmlns:w16sdtdh="http://schemas.microsoft.com/office/word/2020/wordml/sdtdatahash" xmlns:w16se="http://schemas.microsoft.com/office/word/2015/wordml/symex" xmlns:wpg="http://schemas.microsoft.com/office/word/2010/wordprocessingGroup" xmlns:wpi="http://schemas.microsoft.com/office/word/2010/wordprocessingInk" xmlns:wne="http://schemas.microsoft.com/office/word/2006/wordml" xmlns:wps="http://schemas.microsoft.com/office/word/2010/wordprocessingShape" mc:Ignorable="w14 w15 w16se w16cid w16 w16cex w16sdtdh wp14">
   <w:abstractNum w:abstractNumId="0" w15:restartNumberingAfterBreak="0">
+    <w:nsid w:val="16B55B71"/>
+    <w:multiLevelType w:val="hybridMultilevel"/>
+    <w:tmpl w:val="DB8873FE"/>
+    <w:lvl w:ilvl="0" w:tplc="FFFFFFFF">
+      <w:start w:val="1"/>
+      <w:numFmt w:val="decimal"/>
+      <w:lvlText w:val="%1)"/>
+      <w:lvlJc w:val="left"/>
+      <w:pPr>
+        <w:ind w:left="720" w:hanging="360"/>
+      </w:pPr>
+      <w:rPr>
+        <w:rFonts w:hint="default"/>
+      </w:rPr>
+    </w:lvl>
+    <w:lvl w:ilvl="1" w:tplc="FFFFFFFF" w:tentative="1">
+      <w:start w:val="1"/>
+      <w:numFmt w:val="lowerLetter"/>
+      <w:lvlText w:val="%2."/>
+      <w:lvlJc w:val="left"/>
+      <w:pPr>
+        <w:ind w:left="1440" w:hanging="360"/>
+      </w:pPr>
+    </w:lvl>
+    <w:lvl w:ilvl="2" w:tplc="FFFFFFFF" w:tentative="1">
+      <w:start w:val="1"/>
+      <w:numFmt w:val="lowerRoman"/>
+      <w:lvlText w:val="%3."/>
+      <w:lvlJc w:val="right"/>
+      <w:pPr>
+        <w:ind w:left="2160" w:hanging="180"/>
+      </w:pPr>
+    </w:lvl>
+    <w:lvl w:ilvl="3" w:tplc="FFFFFFFF" w:tentative="1">
+      <w:start w:val="1"/>
+      <w:numFmt w:val="decimal"/>
+      <w:lvlText w:val="%4."/>
+      <w:lvlJc w:val="left"/>
+      <w:pPr>
+        <w:ind w:left="2880" w:hanging="360"/>
+      </w:pPr>
+    </w:lvl>
+    <w:lvl w:ilvl="4" w:tplc="FFFFFFFF" w:tentative="1">
+      <w:start w:val="1"/>
+      <w:numFmt w:val="lowerLetter"/>
+      <w:lvlText w:val="%5."/>
+      <w:lvlJc w:val="left"/>
+      <w:pPr>
+        <w:ind w:left="3600" w:hanging="360"/>
+      </w:pPr>
+    </w:lvl>
+    <w:lvl w:ilvl="5" w:tplc="FFFFFFFF" w:tentative="1">
+      <w:start w:val="1"/>
+      <w:numFmt w:val="lowerRoman"/>
+      <w:lvlText w:val="%6."/>
+      <w:lvlJc w:val="right"/>
+      <w:pPr>
+        <w:ind w:left="4320" w:hanging="180"/>
+      </w:pPr>
+    </w:lvl>
+    <w:lvl w:ilvl="6" w:tplc="FFFFFFFF" w:tentative="1">
+      <w:start w:val="1"/>
+      <w:numFmt w:val="decimal"/>
+      <w:lvlText w:val="%7."/>
+      <w:lvlJc w:val="left"/>
+      <w:pPr>
+        <w:ind w:left="5040" w:hanging="360"/>
+      </w:pPr>
+    </w:lvl>
+    <w:lvl w:ilvl="7" w:tplc="FFFFFFFF" w:tentative="1">
+      <w:start w:val="1"/>
+      <w:numFmt w:val="lowerLetter"/>
+      <w:lvlText w:val="%8."/>
+      <w:lvlJc w:val="left"/>
+      <w:pPr>
+        <w:ind w:left="5760" w:hanging="360"/>
+      </w:pPr>
+    </w:lvl>
+    <w:lvl w:ilvl="8" w:tplc="FFFFFFFF" w:tentative="1">
+      <w:start w:val="1"/>
+      <w:numFmt w:val="lowerRoman"/>
+      <w:lvlText w:val="%9."/>
+      <w:lvlJc w:val="right"/>
+      <w:pPr>
+        <w:ind w:left="6480" w:hanging="180"/>
+      </w:pPr>
+    </w:lvl>
+  </w:abstractNum>
+  <w:abstractNum w:abstractNumId="1" w15:restartNumberingAfterBreak="0">
     <w:nsid w:val="185B7ECD"/>
     <w:multiLevelType w:val="hybridMultilevel"/>
     <w:tmpl w:val="DB8873FE"/>
@@ -1599,7 +2351,7 @@
       </w:pPr>
     </w:lvl>
   </w:abstractNum>
-  <w:abstractNum w:abstractNumId="1" w15:restartNumberingAfterBreak="0">
+  <w:abstractNum w:abstractNumId="2" w15:restartNumberingAfterBreak="0">
     <w:nsid w:val="29B94E36"/>
     <w:multiLevelType w:val="hybridMultilevel"/>
     <w:tmpl w:val="DB8873FE"/>
@@ -1688,7 +2440,7 @@
       </w:pPr>
     </w:lvl>
   </w:abstractNum>
-  <w:abstractNum w:abstractNumId="2" w15:restartNumberingAfterBreak="0">
+  <w:abstractNum w:abstractNumId="3" w15:restartNumberingAfterBreak="0">
     <w:nsid w:val="31792BB0"/>
     <w:multiLevelType w:val="hybridMultilevel"/>
     <w:tmpl w:val="70FA8022"/>
@@ -1774,7 +2526,7 @@
       </w:pPr>
     </w:lvl>
   </w:abstractNum>
-  <w:abstractNum w:abstractNumId="3" w15:restartNumberingAfterBreak="0">
+  <w:abstractNum w:abstractNumId="4" w15:restartNumberingAfterBreak="0">
     <w:nsid w:val="768F1C60"/>
     <w:multiLevelType w:val="hybridMultilevel"/>
     <w:tmpl w:val="70FA8022"/>
@@ -1861,16 +2613,19 @@
     </w:lvl>
   </w:abstractNum>
   <w:num w:numId="1" w16cid:durableId="1570729148">
+    <w:abstractNumId w:val="3"/>
+  </w:num>
+  <w:num w:numId="2" w16cid:durableId="1030842183">
+    <w:abstractNumId w:val="4"/>
+  </w:num>
+  <w:num w:numId="3" w16cid:durableId="1617717671">
+    <w:abstractNumId w:val="1"/>
+  </w:num>
+  <w:num w:numId="4" w16cid:durableId="1051032182">
     <w:abstractNumId w:val="2"/>
   </w:num>
-  <w:num w:numId="2" w16cid:durableId="1030842183">
-    <w:abstractNumId w:val="3"/>
-  </w:num>
-  <w:num w:numId="3" w16cid:durableId="1617717671">
+  <w:num w:numId="5" w16cid:durableId="1512833827">
     <w:abstractNumId w:val="0"/>
-  </w:num>
-  <w:num w:numId="4" w16cid:durableId="1051032182">
-    <w:abstractNumId w:val="1"/>
   </w:num>
 </w:numbering>
 </file>

</xml_diff>

<commit_message>
optimisation du filtre statique sur le code
</commit_message>
<xml_diff>
--- a/VIVIER_RANDRIAMITANDRINA_Projet/Note_d_intention_Projet_VIVIER_RANDRIAMITANDRINA.docx
+++ b/VIVIER_RANDRIAMITANDRINA_Projet/Note_d_intention_Projet_VIVIER_RANDRIAMITANDRINA.docx
@@ -29,326 +29,389 @@
           <w:i/>
           <w:iCs/>
         </w:rPr>
-        <w:t>(</w:t>
-      </w:r>
-      <w:proofErr w:type="gramStart"/>
+        <w:t>(max 5 page</w:t>
+      </w:r>
       <w:r>
         <w:rPr>
           <w:i/>
           <w:iCs/>
         </w:rPr>
-        <w:t>max</w:t>
-      </w:r>
-      <w:proofErr w:type="gramEnd"/>
+        <w:t>)</w:t>
+      </w:r>
+    </w:p>
+    <w:p>
+      <w:pPr>
+        <w:pStyle w:val="Titre2"/>
+      </w:pPr>
+      <w:r>
+        <w:t>E</w:t>
+      </w:r>
+      <w:r>
+        <w:t>xplications</w:t>
+      </w:r>
+    </w:p>
+    <w:p>
+      <w:r>
+        <w:t xml:space="preserve">Nous </w:t>
+      </w:r>
+      <w:r>
+        <w:t>avons fait</w:t>
+      </w:r>
+      <w:r>
+        <w:t xml:space="preserve"> un </w:t>
+      </w:r>
+      <w:r>
+        <w:rPr>
+          <w:b/>
+          <w:bCs/>
+        </w:rPr>
+        <w:t>s</w:t>
+      </w:r>
+      <w:r>
+        <w:rPr>
+          <w:b/>
+          <w:bCs/>
+        </w:rPr>
+        <w:t>ystème de filtre</w:t>
+      </w:r>
+      <w:r>
+        <w:rPr>
+          <w:b/>
+          <w:bCs/>
+        </w:rPr>
+        <w:t xml:space="preserve"> sur </w:t>
+      </w:r>
+      <w:r>
+        <w:rPr>
+          <w:b/>
+          <w:bCs/>
+        </w:rPr>
+        <w:t xml:space="preserve">la vidéo </w:t>
+      </w:r>
+      <w:r>
+        <w:rPr>
+          <w:b/>
+          <w:bCs/>
+        </w:rPr>
+        <w:t>webcam</w:t>
+      </w:r>
+      <w:r>
+        <w:rPr>
+          <w:b/>
+          <w:bCs/>
+        </w:rPr>
+        <w:t xml:space="preserve"> en direct</w:t>
+      </w:r>
+      <w:r>
+        <w:t>.</w:t>
+      </w:r>
+      <w:r>
+        <w:t xml:space="preserve"> Pour la fenêtre et la gestion des Menu, </w:t>
+      </w:r>
+      <w:r>
+        <w:t>nous utilisons l’</w:t>
+      </w:r>
+      <w:r>
+        <w:t xml:space="preserve">interface graphique </w:t>
+      </w:r>
+      <w:proofErr w:type="spellStart"/>
+      <w:r>
+        <w:t>Tkinter</w:t>
+      </w:r>
+      <w:proofErr w:type="spellEnd"/>
+      <w:r>
+        <w:t>.</w:t>
+      </w:r>
+      <w:r>
+        <w:t xml:space="preserve"> On peut </w:t>
+      </w:r>
+      <w:r>
+        <w:rPr>
+          <w:u w:val="single"/>
+        </w:rPr>
+        <w:t xml:space="preserve">désactiver ou </w:t>
+      </w:r>
+      <w:r>
+        <w:rPr>
+          <w:u w:val="single"/>
+        </w:rPr>
+        <w:t>(</w:t>
+      </w:r>
+      <w:r>
+        <w:rPr>
+          <w:u w:val="single"/>
+        </w:rPr>
+        <w:t>ré</w:t>
+      </w:r>
+      <w:r>
+        <w:rPr>
+          <w:u w:val="single"/>
+        </w:rPr>
+        <w:t>)</w:t>
+      </w:r>
+      <w:r>
+        <w:rPr>
+          <w:u w:val="single"/>
+        </w:rPr>
+        <w:t>activ</w:t>
+      </w:r>
+      <w:r>
+        <w:rPr>
+          <w:u w:val="single"/>
+        </w:rPr>
+        <w:t>er</w:t>
+      </w:r>
+      <w:r>
+        <w:t xml:space="preserve"> les filtres</w:t>
+      </w:r>
+      <w:r>
+        <w:t xml:space="preserve"> dans le Menu nommé </w:t>
+      </w:r>
       <w:r>
         <w:rPr>
           <w:i/>
           <w:iCs/>
         </w:rPr>
-        <w:t xml:space="preserve"> 5 page</w:t>
+        <w:t>«</w:t>
       </w:r>
       <w:r>
         <w:rPr>
           <w:i/>
           <w:iCs/>
         </w:rPr>
-        <w:t>)</w:t>
-      </w:r>
-    </w:p>
-    <w:p>
-      <w:pPr>
-        <w:pStyle w:val="Titre3"/>
-      </w:pPr>
-      <w:r>
-        <w:t>E</w:t>
-      </w:r>
-      <w:r>
-        <w:t>xplications</w:t>
-      </w:r>
-    </w:p>
-    <w:p>
-      <w:r>
-        <w:t xml:space="preserve">Nous </w:t>
-      </w:r>
-      <w:r>
-        <w:t>avons fait</w:t>
-      </w:r>
-      <w:r>
-        <w:t xml:space="preserve"> un </w:t>
-      </w:r>
-      <w:r>
-        <w:rPr>
-          <w:b/>
-          <w:bCs/>
-        </w:rPr>
-        <w:t>s</w:t>
-      </w:r>
-      <w:r>
-        <w:rPr>
-          <w:b/>
-          <w:bCs/>
-        </w:rPr>
-        <w:t>ystème de filtre</w:t>
-      </w:r>
-      <w:r>
-        <w:rPr>
-          <w:b/>
-          <w:bCs/>
-        </w:rPr>
-        <w:t xml:space="preserve"> sur </w:t>
-      </w:r>
-      <w:r>
-        <w:rPr>
-          <w:b/>
-          <w:bCs/>
-        </w:rPr>
-        <w:t xml:space="preserve">la vidéo </w:t>
-      </w:r>
-      <w:r>
-        <w:rPr>
-          <w:b/>
-          <w:bCs/>
-        </w:rPr>
-        <w:t>webcam</w:t>
-      </w:r>
-      <w:r>
-        <w:rPr>
-          <w:b/>
-          <w:bCs/>
-        </w:rPr>
-        <w:t xml:space="preserve"> en direct</w:t>
-      </w:r>
-      <w:r>
-        <w:t>.</w:t>
-      </w:r>
-      <w:r>
-        <w:t xml:space="preserve"> Pour la fenêtre et la gestion des Menu, </w:t>
-      </w:r>
-      <w:r>
-        <w:t>nous utilisons l’</w:t>
-      </w:r>
-      <w:r>
-        <w:t xml:space="preserve">interface graphique </w:t>
-      </w:r>
-      <w:proofErr w:type="spellStart"/>
-      <w:r>
-        <w:t>Tkinter</w:t>
-      </w:r>
-      <w:proofErr w:type="spellEnd"/>
-      <w:r>
-        <w:t>.</w:t>
-      </w:r>
-      <w:r>
-        <w:t xml:space="preserve"> On peut </w:t>
-      </w:r>
-      <w:r>
-        <w:rPr>
-          <w:u w:val="single"/>
-        </w:rPr>
-        <w:t xml:space="preserve">désactiver ou </w:t>
-      </w:r>
-      <w:r>
-        <w:rPr>
-          <w:u w:val="single"/>
-        </w:rPr>
-        <w:t>(</w:t>
-      </w:r>
-      <w:r>
-        <w:rPr>
-          <w:u w:val="single"/>
-        </w:rPr>
-        <w:t>ré</w:t>
-      </w:r>
-      <w:r>
-        <w:rPr>
-          <w:u w:val="single"/>
-        </w:rPr>
-        <w:t>)</w:t>
-      </w:r>
-      <w:r>
-        <w:rPr>
-          <w:u w:val="single"/>
-        </w:rPr>
-        <w:t>activ</w:t>
-      </w:r>
-      <w:r>
-        <w:rPr>
-          <w:u w:val="single"/>
-        </w:rPr>
-        <w:t>er</w:t>
-      </w:r>
-      <w:r>
-        <w:t xml:space="preserve"> les filtres</w:t>
-      </w:r>
-      <w:r>
-        <w:t xml:space="preserve"> dans le Menu nommé </w:t>
+        <w:t xml:space="preserve"> </w:t>
       </w:r>
       <w:r>
         <w:rPr>
           <w:i/>
           <w:iCs/>
         </w:rPr>
-        <w:t>«</w:t>
+        <w:t>Choix des filtres</w:t>
+      </w:r>
+      <w:r>
+        <w:t> »</w:t>
+      </w:r>
+      <w:r>
+        <w:t>.</w:t>
+      </w:r>
+    </w:p>
+    <w:p>
+      <w:pPr>
+        <w:pStyle w:val="Titre3"/>
+      </w:pPr>
+      <w:r>
+        <w:t>Utilisation</w:t>
+      </w:r>
+    </w:p>
+    <w:p>
+      <w:r>
+        <w:t>P</w:t>
+      </w:r>
+      <w:r>
+        <w:t>lace</w:t>
+      </w:r>
+      <w:r>
+        <w:t>z</w:t>
+      </w:r>
+      <w:r>
+        <w:t xml:space="preserve"> la webcam sur une surface stable en face d’un fond blanc de préférence</w:t>
+      </w:r>
+      <w:r>
+        <w:t xml:space="preserve">. </w:t>
+      </w:r>
+      <w:r>
+        <w:t>Nous avons fait le choix de prendre le premier frame de la vidéo</w:t>
+      </w:r>
+      <w:r>
+        <w:t xml:space="preserve"> webcam</w:t>
+      </w:r>
+      <w:r>
+        <w:t xml:space="preserve"> comme fond de référence. </w:t>
+      </w:r>
+      <w:r>
+        <w:t xml:space="preserve">Ainsi, </w:t>
+      </w:r>
+      <w:r>
+        <w:t>durant les 1ieres secondes d’enregistrement</w:t>
+      </w:r>
+      <w:r>
+        <w:t xml:space="preserve">, </w:t>
+      </w:r>
+      <w:r>
+        <w:t>ne vous mettez pas encore</w:t>
+      </w:r>
+      <w:r>
+        <w:t xml:space="preserve"> dans le champ de la caméra</w:t>
+      </w:r>
+      <w:r>
+        <w:t xml:space="preserve">. </w:t>
+      </w:r>
+      <w:r>
+        <w:t>Ensuite, vous pouvez vous positionner dans le champ et appliquer les différents filtres.</w:t>
+      </w:r>
+      <w:r>
+        <w:t xml:space="preserve"> Les filtres s’applique</w:t>
+      </w:r>
+      <w:r>
+        <w:t>nt</w:t>
+      </w:r>
+      <w:r>
+        <w:t xml:space="preserve"> sur tous les visages détectés</w:t>
+      </w:r>
+      <w:r>
+        <w:t xml:space="preserve"> dans le champ</w:t>
+      </w:r>
+      <w:r>
+        <w:t>.</w:t>
+      </w:r>
+    </w:p>
+    <w:p>
+      <w:pPr>
+        <w:pStyle w:val="Titre3"/>
+      </w:pPr>
+      <w:r>
+        <w:t>Voici les filtres qu’on peut appliquer :</w:t>
+      </w:r>
+    </w:p>
+    <w:p>
+      <w:r>
+        <w:t>- filtre lunette</w:t>
+      </w:r>
+      <w:r>
+        <w:t> :</w:t>
+      </w:r>
+      <w:r>
+        <w:t xml:space="preserve"> </w:t>
+      </w:r>
+      <w:r>
+        <w:t>D</w:t>
+      </w:r>
+      <w:r>
+        <w:t>es lunettes</w:t>
+      </w:r>
+      <w:r>
+        <w:t xml:space="preserve"> incrustées sur la vidéo</w:t>
+      </w:r>
+      <w:r>
+        <w:t xml:space="preserve"> et</w:t>
+      </w:r>
+      <w:r>
+        <w:t xml:space="preserve"> positionnés au niveau des</w:t>
+      </w:r>
+      <w:r>
+        <w:t xml:space="preserve"> 2</w:t>
+      </w:r>
+      <w:r>
+        <w:t xml:space="preserve"> yeux.</w:t>
+      </w:r>
+    </w:p>
+    <w:p>
+      <w:r>
+        <w:t xml:space="preserve">- filtre </w:t>
+      </w:r>
+      <w:r>
+        <w:t>foulard</w:t>
+      </w:r>
+      <w:r>
+        <w:t xml:space="preserve"> : </w:t>
+      </w:r>
+      <w:r>
+        <w:t>Un foulard</w:t>
+      </w:r>
+      <w:r>
+        <w:t xml:space="preserve"> incrusté sur la vidéo et positionnés </w:t>
+      </w:r>
+      <w:r>
+        <w:t>autour de la tête</w:t>
+      </w:r>
+      <w:r>
+        <w:t>.</w:t>
+      </w:r>
+    </w:p>
+    <w:p>
+      <w:r>
+        <w:t xml:space="preserve">- filtre </w:t>
+      </w:r>
+      <w:r>
+        <w:t>grain de beauté</w:t>
+      </w:r>
+      <w:r>
+        <w:t xml:space="preserve"> : Un </w:t>
+      </w:r>
+      <w:r>
+        <w:t>grain de beauté</w:t>
+      </w:r>
+      <w:r>
+        <w:t xml:space="preserve"> incrusté sur la vidéo et positionnés </w:t>
+      </w:r>
+      <w:r>
+        <w:t>au-dessus</w:t>
+      </w:r>
+      <w:r>
+        <w:t xml:space="preserve"> des lèvres</w:t>
+      </w:r>
+      <w:r>
+        <w:t>.</w:t>
+      </w:r>
+    </w:p>
+    <w:p>
+      <w:r>
+        <w:t xml:space="preserve">- filtre </w:t>
+      </w:r>
+      <w:r>
+        <w:t>saturation</w:t>
+      </w:r>
+      <w:r>
+        <w:t xml:space="preserve"> : </w:t>
+      </w:r>
+      <w:r>
+        <w:t>Filtre appliquée sur toute l’image,</w:t>
+      </w:r>
+      <w:r>
+        <w:t xml:space="preserve"> saturation plus élevée,</w:t>
+      </w:r>
+      <w:r>
+        <w:t xml:space="preserve"> pour</w:t>
+      </w:r>
+      <w:r>
+        <w:t xml:space="preserve"> donner l’effet année 70</w:t>
+      </w:r>
+      <w:r>
+        <w:t>.</w:t>
+      </w:r>
+    </w:p>
+    <w:p>
+      <w:r>
+        <w:t>-</w:t>
+      </w:r>
+      <w:r>
+        <w:t xml:space="preserve"> filtre </w:t>
+      </w:r>
+      <w:r>
+        <w:t>fond</w:t>
+      </w:r>
+      <w:r>
+        <w:t xml:space="preserve"> : </w:t>
+      </w:r>
+      <w:r>
+        <w:t>Un sous menu contenant différ</w:t>
+      </w:r>
+      <w:r>
+        <w:t>e</w:t>
+      </w:r>
+      <w:r>
+        <w:t>nt arrière-plan</w:t>
+      </w:r>
+    </w:p>
+    <w:p>
+      <w:r>
+        <w:t xml:space="preserve">Remarque : </w:t>
       </w:r>
       <w:r>
         <w:rPr>
           <w:i/>
           <w:iCs/>
         </w:rPr>
-        <w:t xml:space="preserve"> </w:t>
-      </w:r>
-      <w:r>
-        <w:rPr>
-          <w:i/>
-          <w:iCs/>
-        </w:rPr>
-        <w:t>Choix des filtres</w:t>
-      </w:r>
-      <w:r>
-        <w:t> »</w:t>
-      </w:r>
-      <w:r>
-        <w:t>.</w:t>
-      </w:r>
-    </w:p>
-    <w:p>
-      <w:r>
-        <w:t>Voici les filtres qu’on peut appliquer :</w:t>
-      </w:r>
-    </w:p>
-    <w:p>
-      <w:r>
-        <w:t>- filtre lunette</w:t>
-      </w:r>
-      <w:r>
-        <w:t> :</w:t>
-      </w:r>
-      <w:r>
-        <w:t xml:space="preserve"> </w:t>
-      </w:r>
-      <w:r>
-        <w:t>D</w:t>
-      </w:r>
-      <w:r>
-        <w:t>es lunettes</w:t>
-      </w:r>
-      <w:r>
-        <w:t xml:space="preserve"> incrustées sur la vidéo</w:t>
-      </w:r>
-      <w:r>
-        <w:t xml:space="preserve"> et</w:t>
-      </w:r>
-      <w:r>
-        <w:t xml:space="preserve"> positionnés au niveau des yeux.</w:t>
-      </w:r>
-    </w:p>
-    <w:p>
-      <w:r>
-        <w:t xml:space="preserve">- filtre </w:t>
-      </w:r>
-      <w:r>
-        <w:t>foulard</w:t>
-      </w:r>
-      <w:r>
-        <w:t xml:space="preserve"> : </w:t>
-      </w:r>
-      <w:r>
-        <w:t>Un foulard</w:t>
-      </w:r>
-      <w:r>
-        <w:t xml:space="preserve"> incrusté sur la vidéo et positionnés </w:t>
-      </w:r>
-      <w:r>
-        <w:t>autour de la tête</w:t>
-      </w:r>
-      <w:r>
-        <w:t>.</w:t>
-      </w:r>
-    </w:p>
-    <w:p>
-      <w:r>
-        <w:t xml:space="preserve">- filtre </w:t>
-      </w:r>
-      <w:r>
-        <w:t>grain de beauté</w:t>
-      </w:r>
-      <w:r>
-        <w:t xml:space="preserve"> : Un </w:t>
-      </w:r>
-      <w:r>
-        <w:t>grain de beauté</w:t>
-      </w:r>
-      <w:r>
-        <w:t xml:space="preserve"> incrusté sur la vidéo et positionnés </w:t>
-      </w:r>
-      <w:r>
-        <w:t>au-dessus</w:t>
-      </w:r>
-      <w:r>
-        <w:t xml:space="preserve"> des lèvres</w:t>
-      </w:r>
-      <w:r>
-        <w:t>.</w:t>
-      </w:r>
-    </w:p>
-    <w:p>
-      <w:r>
-        <w:t xml:space="preserve">- filtre </w:t>
-      </w:r>
-      <w:r>
-        <w:t>saturation</w:t>
-      </w:r>
-      <w:r>
-        <w:t xml:space="preserve"> : </w:t>
-      </w:r>
-      <w:r>
-        <w:t>Filtre appliquée sur toute l’image,</w:t>
-      </w:r>
-      <w:r>
-        <w:t xml:space="preserve"> saturation plus élevée,</w:t>
-      </w:r>
-      <w:r>
-        <w:t xml:space="preserve"> pour</w:t>
-      </w:r>
-      <w:r>
-        <w:t xml:space="preserve"> donner l’effet année 70</w:t>
-      </w:r>
-      <w:r>
-        <w:t>.</w:t>
-      </w:r>
-    </w:p>
-    <w:p>
-      <w:r>
-        <w:t>-</w:t>
-      </w:r>
-      <w:r>
-        <w:t xml:space="preserve"> filtre </w:t>
-      </w:r>
-      <w:r>
-        <w:t>fond</w:t>
-      </w:r>
-      <w:r>
-        <w:t xml:space="preserve"> : </w:t>
-      </w:r>
-      <w:r>
-        <w:t>Un sous menu contenant différ</w:t>
-      </w:r>
-      <w:r>
-        <w:t>e</w:t>
-      </w:r>
-      <w:r>
-        <w:t>nt arrière-plan</w:t>
-      </w:r>
-    </w:p>
-    <w:p>
-      <w:r>
-        <w:t xml:space="preserve">Remarque : </w:t>
-      </w:r>
-      <w:r>
-        <w:rPr>
-          <w:i/>
-          <w:iCs/>
-        </w:rPr>
         <w:t>On ne peut utiliser qu’un fond à la fois, si l’un est activé, tous les autres sont désactivés par défaut.</w:t>
       </w:r>
     </w:p>
@@ -428,6 +491,17 @@
       <w:r>
         <w:t>, sur 4 images seulement l’animation</w:t>
       </w:r>
+      <w:r>
+        <w:t xml:space="preserve">, fait par </w:t>
+      </w:r>
+      <w:r>
+        <w:t xml:space="preserve">nous-même sur </w:t>
+      </w:r>
+      <w:proofErr w:type="spellStart"/>
+      <w:r>
+        <w:t>Procreate</w:t>
+      </w:r>
+      <w:proofErr w:type="spellEnd"/>
       <w:r>
         <w:t>)</w:t>
       </w:r>
@@ -518,14 +592,14 @@
           <w:b/>
           <w:bCs/>
         </w:rPr>
-        <w:t xml:space="preserve"> à </w:t>
+        <w:t xml:space="preserve"> </w:t>
       </w:r>
       <w:r>
         <w:rPr>
           <w:b/>
           <w:bCs/>
         </w:rPr>
-        <w:t>la plage</w:t>
+        <w:t>en vacance</w:t>
       </w:r>
       <w:r>
         <w:rPr>
@@ -551,6 +625,7 @@
     </w:p>
     <w:p>
       <w:r>
+        <w:lastRenderedPageBreak/>
         <w:t xml:space="preserve">Pour </w:t>
       </w:r>
       <w:r>
@@ -575,7 +650,10 @@
         <w:t xml:space="preserve"> </w:t>
       </w:r>
       <w:r>
-        <w:t>il faut all</w:t>
+        <w:t>vous pouvez</w:t>
+      </w:r>
+      <w:r>
+        <w:t xml:space="preserve"> all</w:t>
       </w:r>
       <w:r>
         <w:t>er</w:t>
@@ -610,7 +688,7 @@
     </w:p>
     <w:p>
       <w:pPr>
-        <w:pStyle w:val="Titre3"/>
+        <w:pStyle w:val="Titre2"/>
       </w:pPr>
       <w:r>
         <w:t>Toutes</w:t>
@@ -644,10 +722,9 @@
     </w:p>
     <w:p>
       <w:pPr>
-        <w:pStyle w:val="Titre3"/>
-      </w:pPr>
-      <w:r>
-        <w:lastRenderedPageBreak/>
+        <w:pStyle w:val="Titre2"/>
+      </w:pPr>
+      <w:r>
         <w:t>Les</w:t>
       </w:r>
       <w:r>
@@ -755,7 +832,6 @@
         <w:t>« </w:t>
       </w:r>
       <w:proofErr w:type="spellStart"/>
-      <w:proofErr w:type="gramStart"/>
       <w:r>
         <w:rPr>
           <w:i/>
@@ -764,7 +840,6 @@
         <w:t>master.after</w:t>
       </w:r>
       <w:proofErr w:type="spellEnd"/>
-      <w:proofErr w:type="gramEnd"/>
       <w:r>
         <w:rPr>
           <w:i/>
@@ -810,7 +885,13 @@
         </w:numPr>
       </w:pPr>
       <w:r>
-        <w:t>Activation des filtres</w:t>
+        <w:t>Activation</w:t>
+      </w:r>
+      <w:r>
+        <w:t xml:space="preserve"> et désactivation</w:t>
+      </w:r>
+      <w:r>
+        <w:t xml:space="preserve"> des filtres</w:t>
       </w:r>
     </w:p>
     <w:p>
@@ -866,7 +947,13 @@
         <w:t xml:space="preserve">, la vidéo </w:t>
       </w:r>
       <w:r>
-        <w:t>ralentit drastiquement.</w:t>
+        <w:t>ralenti</w:t>
+      </w:r>
+      <w:r>
+        <w:t>ssait</w:t>
+      </w:r>
+      <w:r>
+        <w:t xml:space="preserve"> drastiquement.</w:t>
       </w:r>
       <w:r>
         <w:t xml:space="preserve"> Ainsi,</w:t>
@@ -1005,31 +1092,15 @@
           <w:i/>
           <w:iCs/>
         </w:rPr>
-        <w:t>filtre_</w:t>
-      </w:r>
-      <w:proofErr w:type="gramStart"/>
+        <w:t>filtre_lunette</w:t>
+      </w:r>
+      <w:proofErr w:type="spellEnd"/>
       <w:r>
         <w:rPr>
           <w:i/>
           <w:iCs/>
         </w:rPr>
-        <w:t>lunette</w:t>
-      </w:r>
-      <w:proofErr w:type="spellEnd"/>
-      <w:r>
-        <w:rPr>
-          <w:i/>
-          <w:iCs/>
-        </w:rPr>
-        <w:t>(</w:t>
-      </w:r>
-      <w:proofErr w:type="gramEnd"/>
-      <w:r>
-        <w:rPr>
-          <w:i/>
-          <w:iCs/>
-        </w:rPr>
-        <w:t>)</w:t>
+        <w:t>()</w:t>
       </w:r>
       <w:r>
         <w:rPr>
@@ -1605,15 +1676,7 @@
         <w:t>d’image de la webcam</w:t>
       </w:r>
       <w:r>
-        <w:t xml:space="preserve">, ça nous faisait une erreur « out of </w:t>
-      </w:r>
-      <w:proofErr w:type="gramStart"/>
-      <w:r>
-        <w:t>band»</w:t>
-      </w:r>
-      <w:proofErr w:type="gramEnd"/>
-      <w:r>
-        <w:t xml:space="preserve">. </w:t>
+        <w:t xml:space="preserve">, ça nous faisait une erreur « out of band». </w:t>
       </w:r>
       <w:r>
         <w:t xml:space="preserve">Ainsi, pour contrer cela, </w:t>
@@ -2081,6 +2144,317 @@
         <w:t xml:space="preserve"> </w:t>
       </w:r>
     </w:p>
+    <w:p>
+      <w:pPr>
+        <w:pStyle w:val="Titre2"/>
+      </w:pPr>
+      <w:r>
+        <w:t>Contraintes</w:t>
+      </w:r>
+      <w:r>
+        <w:t xml:space="preserve"> et limites</w:t>
+      </w:r>
+      <w:r>
+        <w:t xml:space="preserve"> générales</w:t>
+      </w:r>
+      <w:r>
+        <w:t xml:space="preserve"> d’utilisation</w:t>
+      </w:r>
+    </w:p>
+    <w:p>
+      <w:r>
+        <w:t>Comme on peut s’en douter</w:t>
+      </w:r>
+      <w:r>
+        <w:t>, il y a des limites à l’utilisation</w:t>
+      </w:r>
+      <w:r>
+        <w:t xml:space="preserve"> de ses filtres.</w:t>
+      </w:r>
+      <w:r>
+        <w:t xml:space="preserve"> On va les </w:t>
+      </w:r>
+      <w:r>
+        <w:t>énumérer :</w:t>
+      </w:r>
+    </w:p>
+    <w:p>
+      <w:r>
+        <w:t xml:space="preserve">- </w:t>
+      </w:r>
+      <w:r>
+        <w:t>il faut</w:t>
+      </w:r>
+      <w:r>
+        <w:t xml:space="preserve"> </w:t>
+      </w:r>
+      <w:r>
+        <w:t xml:space="preserve">poser </w:t>
+      </w:r>
+      <w:r>
+        <w:t xml:space="preserve">la </w:t>
+      </w:r>
+      <w:r>
+        <w:t xml:space="preserve">caméra </w:t>
+      </w:r>
+      <w:r>
+        <w:t xml:space="preserve">webcam sur </w:t>
+      </w:r>
+      <w:r>
+        <w:t>une</w:t>
+      </w:r>
+      <w:r>
+        <w:t xml:space="preserve"> surface stable</w:t>
+      </w:r>
+      <w:r>
+        <w:t xml:space="preserve"> </w:t>
+      </w:r>
+      <w:r>
+        <w:t xml:space="preserve">pour avoir </w:t>
+      </w:r>
+      <w:r>
+        <w:t xml:space="preserve">toujours le même </w:t>
+      </w:r>
+      <w:r>
+        <w:t>fond</w:t>
+      </w:r>
+      <w:r>
+        <w:t>.</w:t>
+      </w:r>
+    </w:p>
+    <w:p>
+      <w:r>
+        <w:t xml:space="preserve">- </w:t>
+      </w:r>
+      <w:r>
+        <w:t xml:space="preserve">il faut </w:t>
+      </w:r>
+      <w:r>
+        <w:t xml:space="preserve">trouver un fond de préférence blanc </w:t>
+      </w:r>
+      <w:r>
+        <w:t xml:space="preserve">pour </w:t>
+      </w:r>
+      <w:r>
+        <w:t>bien incrust</w:t>
+      </w:r>
+      <w:r>
+        <w:t xml:space="preserve">er </w:t>
+      </w:r>
+      <w:r>
+        <w:t>l’</w:t>
+      </w:r>
+      <w:r>
+        <w:t>arrière-plan</w:t>
+      </w:r>
+      <w:r>
+        <w:t xml:space="preserve"> e</w:t>
+      </w:r>
+      <w:r>
+        <w:t>t éviter le plus que possible les variations de luminosité.</w:t>
+      </w:r>
+      <w:r>
+        <w:t xml:space="preserve"> </w:t>
+      </w:r>
+      <w:r>
+        <w:t xml:space="preserve">Si ce n’est pas respecté, il se peut </w:t>
+      </w:r>
+      <w:r>
+        <w:t>le l’</w:t>
+      </w:r>
+      <w:r>
+        <w:t>arrière-plan</w:t>
+      </w:r>
+      <w:r>
+        <w:t xml:space="preserve"> de soit pas appliqué</w:t>
+      </w:r>
+      <w:r>
+        <w:t xml:space="preserve"> et que vous voyez seulement des bruits sur l’image.</w:t>
+      </w:r>
+    </w:p>
+    <w:p>
+      <w:r>
+        <w:t xml:space="preserve">- </w:t>
+      </w:r>
+      <w:r>
+        <w:t xml:space="preserve"> </w:t>
+      </w:r>
+      <w:r>
+        <w:t xml:space="preserve">durant les premières seconde d’enregistrement de la vidéo, ne pas </w:t>
+      </w:r>
+      <w:r>
+        <w:t xml:space="preserve">se mettre dans le champ de la </w:t>
+      </w:r>
+      <w:r>
+        <w:t>vidéo</w:t>
+      </w:r>
+    </w:p>
+    <w:p>
+      <w:r>
+        <w:t>- quand on active le filtre lunette</w:t>
+      </w:r>
+      <w:r>
+        <w:t>, le programme ralentit</w:t>
+      </w:r>
+      <w:r>
+        <w:t xml:space="preserve"> à cause du calcul </w:t>
+      </w:r>
+      <w:r>
+        <w:t>de positionnement</w:t>
+      </w:r>
+      <w:r>
+        <w:t xml:space="preserve"> de l’image</w:t>
+      </w:r>
+    </w:p>
+    <w:p>
+      <w:r>
+        <w:t xml:space="preserve">- </w:t>
+      </w:r>
+      <w:r>
+        <w:t xml:space="preserve">pour la </w:t>
+      </w:r>
+      <w:r>
+        <w:t>détection</w:t>
+      </w:r>
+      <w:r>
+        <w:t xml:space="preserve"> des yeux</w:t>
+      </w:r>
+      <w:r>
+        <w:t xml:space="preserve">, ne pas mettre de </w:t>
+      </w:r>
+      <w:r>
+        <w:t>lunette</w:t>
+      </w:r>
+      <w:r>
+        <w:t>, de plus,</w:t>
+      </w:r>
+      <w:r>
+        <w:t xml:space="preserve"> </w:t>
+      </w:r>
+      <w:r>
+        <w:t>ayant</w:t>
+      </w:r>
+      <w:r>
+        <w:t xml:space="preserve"> légèrement</w:t>
+      </w:r>
+      <w:r>
+        <w:t xml:space="preserve"> </w:t>
+      </w:r>
+      <w:r>
+        <w:t>les yeux bridés</w:t>
+      </w:r>
+      <w:r>
+        <w:t xml:space="preserve">, parfois </w:t>
+      </w:r>
+      <w:r>
+        <w:t>le capt</w:t>
+      </w:r>
+      <w:r>
+        <w:t>eur</w:t>
+      </w:r>
+      <w:r>
+        <w:t xml:space="preserve"> de yeux ne les reco</w:t>
+      </w:r>
+      <w:r>
+        <w:t>n</w:t>
+      </w:r>
+      <w:r>
+        <w:t>nait pas</w:t>
+      </w:r>
+      <w:r>
+        <w:t xml:space="preserve"> </w:t>
+      </w:r>
+    </w:p>
+    <w:p>
+      <w:r>
+        <w:t xml:space="preserve">- </w:t>
+      </w:r>
+      <w:r>
+        <w:t xml:space="preserve">certains paramètres dans le code sont </w:t>
+      </w:r>
+      <w:r>
+        <w:t xml:space="preserve">à </w:t>
+      </w:r>
+      <w:r>
+        <w:t>calibrer</w:t>
+      </w:r>
+      <w:r>
+        <w:t xml:space="preserve"> </w:t>
+      </w:r>
+      <w:r>
+        <w:t>selon l</w:t>
+      </w:r>
+      <w:r>
+        <w:t>’</w:t>
+      </w:r>
+      <w:r>
+        <w:t>arrière-plan</w:t>
+      </w:r>
+      <w:r>
+        <w:t xml:space="preserve"> choisit</w:t>
+      </w:r>
+      <w:r>
+        <w:t xml:space="preserve"> ou même la luminosité (de nuit ou de jour)</w:t>
+      </w:r>
+      <w:r>
+        <w:t>. P</w:t>
+      </w:r>
+      <w:r>
+        <w:t xml:space="preserve">ar </w:t>
+      </w:r>
+      <w:r>
+        <w:t>exemple,</w:t>
+      </w:r>
+      <w:r>
+        <w:t xml:space="preserve"> l’écart type de l’intervalle de </w:t>
+      </w:r>
+      <w:r>
+        <w:t>détection</w:t>
+      </w:r>
+      <w:r>
+        <w:t xml:space="preserve"> </w:t>
+      </w:r>
+      <w:r>
+        <w:t>de l’</w:t>
+      </w:r>
+      <w:r>
+        <w:t>arrière-plan</w:t>
+      </w:r>
+      <w:r>
+        <w:t xml:space="preserve"> </w:t>
+      </w:r>
+      <w:r>
+        <w:t xml:space="preserve">( voir problème </w:t>
+      </w:r>
+      <w:r>
+        <w:t>n°</w:t>
+      </w:r>
+      <w:r>
+        <w:t>6</w:t>
+      </w:r>
+      <w:r>
+        <w:t xml:space="preserve"> </w:t>
+      </w:r>
+      <w:r>
+        <w:rPr>
+          <w:i/>
+          <w:iCs/>
+        </w:rPr>
+        <w:t>Calibrage de la détection d’arrière-plan</w:t>
+      </w:r>
+      <w:r>
+        <w:t xml:space="preserve"> </w:t>
+      </w:r>
+      <w:r>
+        <w:t>ci-dessus</w:t>
+      </w:r>
+      <w:r>
+        <w:t>)</w:t>
+      </w:r>
+    </w:p>
+    <w:p/>
+    <w:p/>
+    <w:p/>
     <w:p/>
     <w:sectPr>
       <w:headerReference w:type="default" r:id="rId14"/>

</xml_diff>

<commit_message>
Début de vidéo de présentation
</commit_message>
<xml_diff>
--- a/VIVIER_RANDRIAMITANDRINA_Projet/Note_d_intention_Projet_VIVIER_RANDRIAMITANDRINA.docx
+++ b/VIVIER_RANDRIAMITANDRINA_Projet/Note_d_intention_Projet_VIVIER_RANDRIAMITANDRINA.docx
@@ -55,7 +55,10 @@
         <w:t xml:space="preserve">Nous </w:t>
       </w:r>
       <w:r>
-        <w:t>avons fait</w:t>
+        <w:t xml:space="preserve">avons </w:t>
+      </w:r>
+      <w:r>
+        <w:t>mis en place</w:t>
       </w:r>
       <w:r>
         <w:t xml:space="preserve"> un </w:t>
@@ -109,7 +112,13 @@
         <w:t xml:space="preserve"> Pour la fenêtre et la gestion des Menu, </w:t>
       </w:r>
       <w:r>
-        <w:t>nous utilisons l’</w:t>
+        <w:t xml:space="preserve">nous </w:t>
+      </w:r>
+      <w:r>
+        <w:t>avons utilisé</w:t>
+      </w:r>
+      <w:r>
+        <w:t xml:space="preserve"> l’</w:t>
       </w:r>
       <w:r>
         <w:t xml:space="preserve">interface graphique </w:t>
@@ -196,6 +205,39 @@
       </w:r>
     </w:p>
     <w:p>
+      <w:r>
+        <w:t xml:space="preserve">Le </w:t>
+      </w:r>
+      <w:r>
+        <w:rPr>
+          <w:b/>
+          <w:bCs/>
+        </w:rPr>
+        <w:t>thème est</w:t>
+      </w:r>
+      <w:r>
+        <w:rPr>
+          <w:b/>
+          <w:bCs/>
+        </w:rPr>
+        <w:t xml:space="preserve"> « une femme des années 70 en vacance »</w:t>
+      </w:r>
+      <w:r>
+        <w:rPr>
+          <w:b/>
+          <w:bCs/>
+        </w:rPr>
+        <w:t>.</w:t>
+      </w:r>
+      <w:r>
+        <w:rPr>
+          <w:b/>
+          <w:bCs/>
+        </w:rPr>
+        <w:t xml:space="preserve"> </w:t>
+      </w:r>
+    </w:p>
+    <w:p>
       <w:pPr>
         <w:pStyle w:val="Titre3"/>
       </w:pPr>
@@ -232,6 +274,9 @@
         <w:t xml:space="preserve">Ainsi, </w:t>
       </w:r>
       <w:r>
+        <w:t xml:space="preserve">lorsque vous lancez le programme, </w:t>
+      </w:r>
+      <w:r>
         <w:t>durant les 1ieres secondes d’enregistrement</w:t>
       </w:r>
       <w:r>
@@ -247,10 +292,16 @@
         <w:t xml:space="preserve">. </w:t>
       </w:r>
       <w:r>
-        <w:t>Ensuite, vous pouvez vous positionner dans le champ et appliquer les différents filtres.</w:t>
-      </w:r>
-      <w:r>
-        <w:t xml:space="preserve"> Les filtres s’applique</w:t>
+        <w:t>Puis</w:t>
+      </w:r>
+      <w:r>
+        <w:t>, vous pouvez vous positionner dans le champ et appliquer les différents filtres.</w:t>
+      </w:r>
+      <w:r>
+        <w:t xml:space="preserve"> Tous l</w:t>
+      </w:r>
+      <w:r>
+        <w:t>es filtres s’applique</w:t>
       </w:r>
       <w:r>
         <w:t>nt</w:t>
@@ -404,8 +455,17 @@
       </w:r>
     </w:p>
     <w:p>
-      <w:r>
-        <w:t xml:space="preserve">Remarque : </w:t>
+      <w:pPr>
+        <w:ind w:left="708"/>
+      </w:pPr>
+      <w:r>
+        <w:rPr>
+          <w:u w:val="single"/>
+        </w:rPr>
+        <w:t>Remarque</w:t>
+      </w:r>
+      <w:r>
+        <w:t xml:space="preserve"> : </w:t>
       </w:r>
       <w:r>
         <w:rPr>
@@ -433,7 +493,13 @@
         <w:t>un arrière-plan statique</w:t>
       </w:r>
       <w:r>
-        <w:t xml:space="preserve"> avec un feuille de palmier au premier plan</w:t>
+        <w:t xml:space="preserve"> avec un</w:t>
+      </w:r>
+      <w:r>
+        <w:t>e</w:t>
+      </w:r>
+      <w:r>
+        <w:t xml:space="preserve"> feuille de palmier au premier plan</w:t>
       </w:r>
     </w:p>
     <w:p>
@@ -454,10 +520,7 @@
         <w:t>un arrière-plan statique</w:t>
       </w:r>
       <w:r>
-        <w:t xml:space="preserve"> </w:t>
-      </w:r>
-      <w:r>
-        <w:t>de nuit, avec une cabane sur l’eau</w:t>
+        <w:t xml:space="preserve"> avec une cabane sur l’eau</w:t>
       </w:r>
     </w:p>
     <w:p>
@@ -489,7 +552,13 @@
         <w:t>sur le haut de l’écran</w:t>
       </w:r>
       <w:r>
-        <w:t>, sur 4 images seulement l’animation</w:t>
+        <w:t xml:space="preserve">, </w:t>
+      </w:r>
+      <w:r>
+        <w:t>animation sur</w:t>
+      </w:r>
+      <w:r>
+        <w:t xml:space="preserve"> 4 images seulement</w:t>
       </w:r>
       <w:r>
         <w:t xml:space="preserve">, fait par </w:t>
@@ -499,6 +568,10 @@
       </w:r>
       <w:proofErr w:type="spellStart"/>
       <w:r>
+        <w:rPr>
+          <w:i/>
+          <w:iCs/>
+        </w:rPr>
         <w:t>Procreate</w:t>
       </w:r>
       <w:proofErr w:type="spellEnd"/>
@@ -557,74 +630,6 @@
     </w:p>
     <w:p>
       <w:r>
-        <w:t xml:space="preserve">Le </w:t>
-      </w:r>
-      <w:r>
-        <w:rPr>
-          <w:b/>
-          <w:bCs/>
-        </w:rPr>
-        <w:t>thème est</w:t>
-      </w:r>
-      <w:r>
-        <w:rPr>
-          <w:b/>
-          <w:bCs/>
-        </w:rPr>
-        <w:t xml:space="preserve"> </w:t>
-      </w:r>
-      <w:r>
-        <w:rPr>
-          <w:b/>
-          <w:bCs/>
-        </w:rPr>
-        <w:t>« une femme</w:t>
-      </w:r>
-      <w:r>
-        <w:rPr>
-          <w:b/>
-          <w:bCs/>
-        </w:rPr>
-        <w:t xml:space="preserve"> des années 70</w:t>
-      </w:r>
-      <w:r>
-        <w:rPr>
-          <w:b/>
-          <w:bCs/>
-        </w:rPr>
-        <w:t xml:space="preserve"> </w:t>
-      </w:r>
-      <w:r>
-        <w:rPr>
-          <w:b/>
-          <w:bCs/>
-        </w:rPr>
-        <w:t>en vacance</w:t>
-      </w:r>
-      <w:r>
-        <w:rPr>
-          <w:b/>
-          <w:bCs/>
-        </w:rPr>
-        <w:t> »</w:t>
-      </w:r>
-      <w:r>
-        <w:rPr>
-          <w:b/>
-          <w:bCs/>
-        </w:rPr>
-        <w:t>.</w:t>
-      </w:r>
-      <w:r>
-        <w:rPr>
-          <w:b/>
-          <w:bCs/>
-        </w:rPr>
-        <w:t xml:space="preserve"> </w:t>
-      </w:r>
-    </w:p>
-    <w:p>
-      <w:r>
         <w:lastRenderedPageBreak/>
         <w:t xml:space="preserve">Pour </w:t>
       </w:r>
@@ -929,7 +934,13 @@
         <w:t xml:space="preserve"> Par exemple, </w:t>
       </w:r>
       <w:r>
-        <w:t>quand on active le filtre</w:t>
+        <w:t>quand on activ</w:t>
+      </w:r>
+      <w:r>
+        <w:t>ait</w:t>
+      </w:r>
+      <w:r>
+        <w:t xml:space="preserve"> le filtre</w:t>
       </w:r>
       <w:r>
         <w:t xml:space="preserve"> </w:t>
@@ -1263,11 +1274,6 @@
     </w:p>
     <w:p>
       <w:pPr>
-        <w:pStyle w:val="Paragraphedeliste"/>
-      </w:pPr>
-    </w:p>
-    <w:p>
-      <w:pPr>
         <w:pStyle w:val="Titre3"/>
         <w:numPr>
           <w:ilvl w:val="0"/>
@@ -1316,13 +1322,19 @@
         <w:t>les</w:t>
       </w:r>
       <w:r>
-        <w:t xml:space="preserve"> position</w:t>
-      </w:r>
-      <w:r>
-        <w:t>s</w:t>
-      </w:r>
-      <w:r>
-        <w:t xml:space="preserve"> des lunettes en fonction des positions des yeux. </w:t>
+        <w:t xml:space="preserve"> </w:t>
+      </w:r>
+      <w:r>
+        <w:t>coordonnées</w:t>
+      </w:r>
+      <w:r>
+        <w:t xml:space="preserve"> des lunettes en fonction </w:t>
+      </w:r>
+      <w:r>
+        <w:t>de la position</w:t>
+      </w:r>
+      <w:r>
+        <w:t xml:space="preserve"> des yeux. </w:t>
       </w:r>
       <w:r>
         <w:t xml:space="preserve">On a </w:t>
@@ -1370,59 +1382,21 @@
         <w:t>détection</w:t>
       </w:r>
       <w:r>
-        <w:t xml:space="preserve"> des yeux) </w:t>
-      </w:r>
-      <w:r>
-        <w:t>pour obtenir les dimensions exactes :</w:t>
-      </w:r>
-    </w:p>
-    <w:p>
-      <w:r>
-        <w:rPr>
-          <w:noProof/>
-        </w:rPr>
-        <w:lastRenderedPageBreak/>
-        <w:drawing>
-          <wp:inline distT="0" distB="0" distL="0" distR="0" wp14:anchorId="69AF125B" wp14:editId="5325F579">
-            <wp:extent cx="4952326" cy="3202198"/>
-            <wp:effectExtent l="0" t="0" r="1270" b="0"/>
-            <wp:docPr id="121361264" name="Image 1" descr="Une image contenant texte, capture d’écran, Police"/>
-            <wp:cNvGraphicFramePr>
-              <a:graphicFrameLocks xmlns:a="http://schemas.openxmlformats.org/drawingml/2006/main" noChangeAspect="1"/>
-            </wp:cNvGraphicFramePr>
-            <a:graphic xmlns:a="http://schemas.openxmlformats.org/drawingml/2006/main">
-              <a:graphicData uri="http://schemas.openxmlformats.org/drawingml/2006/picture">
-                <pic:pic xmlns:pic="http://schemas.openxmlformats.org/drawingml/2006/picture">
-                  <pic:nvPicPr>
-                    <pic:cNvPr id="121361264" name="Image 1" descr="Une image contenant texte, capture d’écran, Police"/>
-                    <pic:cNvPicPr/>
-                  </pic:nvPicPr>
-                  <pic:blipFill>
-                    <a:blip r:embed="rId9"/>
-                    <a:stretch>
-                      <a:fillRect/>
-                    </a:stretch>
-                  </pic:blipFill>
-                  <pic:spPr>
-                    <a:xfrm>
-                      <a:off x="0" y="0"/>
-                      <a:ext cx="4965963" cy="3211015"/>
-                    </a:xfrm>
-                    <a:prstGeom prst="rect">
-                      <a:avLst/>
-                    </a:prstGeom>
-                  </pic:spPr>
-                </pic:pic>
-              </a:graphicData>
-            </a:graphic>
-          </wp:inline>
-        </w:drawing>
-      </w:r>
-      <w:r>
-        <w:t xml:space="preserve"> </w:t>
-      </w:r>
-    </w:p>
-    <w:p/>
+        <w:t xml:space="preserve"> des yeux</w:t>
+      </w:r>
+      <w:r>
+        <w:t xml:space="preserve"> </w:t>
+      </w:r>
+      <w:r>
+        <w:t xml:space="preserve">) </w:t>
+      </w:r>
+      <w:r>
+        <w:t>pour obtenir les dimensions exactes</w:t>
+      </w:r>
+      <w:r>
+        <w:t>.</w:t>
+      </w:r>
+    </w:p>
     <w:p>
       <w:pPr>
         <w:pStyle w:val="Titre4"/>
@@ -1540,7 +1514,13 @@
         <w:t>mettre un filtre foulard</w:t>
       </w:r>
       <w:r>
-        <w:t xml:space="preserve"> et grain de beauté</w:t>
+        <w:t xml:space="preserve"> et </w:t>
+      </w:r>
+      <w:r>
+        <w:t xml:space="preserve">un </w:t>
+      </w:r>
+      <w:r>
+        <w:t>grain de beauté</w:t>
       </w:r>
       <w:r>
         <w:t>.</w:t>
@@ -1716,6 +1696,110 @@
       </w:r>
       <w:r>
         <w:t xml:space="preserve">. </w:t>
+      </w:r>
+    </w:p>
+    <w:p>
+      <w:pPr>
+        <w:pStyle w:val="Titre3"/>
+        <w:numPr>
+          <w:ilvl w:val="0"/>
+          <w:numId w:val="3"/>
+        </w:numPr>
+      </w:pPr>
+      <w:r>
+        <w:lastRenderedPageBreak/>
+        <w:t>Calibrage de la détection de la bouche pour le g</w:t>
+      </w:r>
+      <w:r>
+        <w:t>rain de beauté</w:t>
+      </w:r>
+    </w:p>
+    <w:p>
+      <w:pPr>
+        <w:jc w:val="both"/>
+      </w:pPr>
+      <w:r>
+        <w:t xml:space="preserve">En ce qui concerne le </w:t>
+      </w:r>
+      <w:r>
+        <w:t xml:space="preserve">filtre </w:t>
+      </w:r>
+      <w:r>
+        <w:t>grain de beauté</w:t>
+      </w:r>
+      <w:r>
+        <w:t xml:space="preserve">, </w:t>
+      </w:r>
+      <w:r>
+        <w:t xml:space="preserve">le </w:t>
+      </w:r>
+      <w:r>
+        <w:t>détecteur</w:t>
+      </w:r>
+      <w:r>
+        <w:t xml:space="preserve"> de bouche, </w:t>
+      </w:r>
+      <w:r>
+        <w:t>appliqué</w:t>
+      </w:r>
+      <w:r>
+        <w:t xml:space="preserve"> sur</w:t>
+      </w:r>
+      <w:r>
+        <w:t xml:space="preserve"> la zone d’intérêt (donc le visage), était trop sensible</w:t>
+      </w:r>
+      <w:r>
+        <w:t>. Il en détectait plus d’un à chaque fois</w:t>
+      </w:r>
+      <w:r>
+        <w:t>, et parfois, il détectait les yeux</w:t>
+      </w:r>
+      <w:r>
+        <w:t xml:space="preserve">. </w:t>
+      </w:r>
+      <w:r>
+        <w:t xml:space="preserve">Ce qu’on a décidé de faire, c’est de réduire </w:t>
+      </w:r>
+      <w:r>
+        <w:t xml:space="preserve">la </w:t>
+      </w:r>
+      <w:r>
+        <w:t xml:space="preserve">zone d’intérêt </w:t>
+      </w:r>
+      <w:r>
+        <w:t>à la partie inférieur du visage</w:t>
+      </w:r>
+      <w:r>
+        <w:t>. Ainsi</w:t>
+      </w:r>
+      <w:r>
+        <w:t xml:space="preserve">, </w:t>
+      </w:r>
+      <w:r>
+        <w:t>cela réduisait le nombre de bouche détecté</w:t>
+      </w:r>
+      <w:r>
+        <w:t>e</w:t>
+      </w:r>
+      <w:r>
+        <w:t>.</w:t>
+      </w:r>
+      <w:r>
+        <w:t xml:space="preserve"> Nous avons appliqué cette méthode</w:t>
+      </w:r>
+      <w:r>
+        <w:t xml:space="preserve"> sur les yeux</w:t>
+      </w:r>
+      <w:r>
+        <w:t xml:space="preserve">, en augmentant la sensibilité de </w:t>
+      </w:r>
+      <w:proofErr w:type="spellStart"/>
+      <w:r>
+        <w:t>detection</w:t>
+      </w:r>
+      <w:proofErr w:type="spellEnd"/>
+      <w:r>
+        <w:t>.</w:t>
       </w:r>
     </w:p>
     <w:p>
@@ -1772,7 +1856,7 @@
                     <pic:cNvPicPr/>
                   </pic:nvPicPr>
                   <pic:blipFill>
-                    <a:blip r:embed="rId10"/>
+                    <a:blip r:embed="rId9"/>
                     <a:stretch>
                       <a:fillRect/>
                     </a:stretch>
@@ -1801,13 +1885,25 @@
         <w:t>, nous avons</w:t>
       </w:r>
       <w:r>
+        <w:t xml:space="preserve"> utilisé</w:t>
+      </w:r>
+      <w:r>
         <w:t xml:space="preserve"> l’opérateur par défaut</w:t>
       </w:r>
       <w:r>
         <w:t xml:space="preserve"> </w:t>
       </w:r>
       <w:r>
-        <w:t>‘ == ’(l’égalité) des images :</w:t>
+        <w:t xml:space="preserve">‘ == </w:t>
+      </w:r>
+      <w:r>
+        <w:t>’ l’égalité</w:t>
+      </w:r>
+      <w:r>
+        <w:t xml:space="preserve"> </w:t>
+      </w:r>
+      <w:r>
+        <w:t>des images :</w:t>
       </w:r>
     </w:p>
     <w:p>
@@ -1828,7 +1924,7 @@
                     <pic:cNvPicPr/>
                   </pic:nvPicPr>
                   <pic:blipFill>
-                    <a:blip r:embed="rId11"/>
+                    <a:blip r:embed="rId10"/>
                     <a:stretch>
                       <a:fillRect/>
                     </a:stretch>
@@ -1851,7 +1947,6 @@
     </w:p>
     <w:p>
       <w:r>
-        <w:lastRenderedPageBreak/>
         <w:t xml:space="preserve">Ainsi, </w:t>
       </w:r>
       <w:r>
@@ -2052,7 +2147,7 @@
                     <pic:cNvPicPr/>
                   </pic:nvPicPr>
                   <pic:blipFill>
-                    <a:blip r:embed="rId12"/>
+                    <a:blip r:embed="rId11"/>
                     <a:stretch>
                       <a:fillRect/>
                     </a:stretch>
@@ -2120,7 +2215,7 @@
                     <pic:cNvPicPr/>
                   </pic:nvPicPr>
                   <pic:blipFill>
-                    <a:blip r:embed="rId13"/>
+                    <a:blip r:embed="rId12"/>
                     <a:stretch>
                       <a:fillRect/>
                     </a:stretch>
@@ -2274,6 +2369,7 @@
     </w:p>
     <w:p>
       <w:r>
+        <w:lastRenderedPageBreak/>
         <w:t xml:space="preserve">- </w:t>
       </w:r>
       <w:r>
@@ -2335,111 +2431,167 @@
         <w:t>ayant</w:t>
       </w:r>
       <w:r>
-        <w:t xml:space="preserve"> légèrement</w:t>
-      </w:r>
-      <w:r>
-        <w:t xml:space="preserve"> </w:t>
-      </w:r>
-      <w:r>
-        <w:t>les yeux bridés</w:t>
-      </w:r>
-      <w:r>
-        <w:t xml:space="preserve">, parfois </w:t>
-      </w:r>
-      <w:r>
-        <w:t>le capt</w:t>
-      </w:r>
-      <w:r>
-        <w:t>eur</w:t>
-      </w:r>
-      <w:r>
-        <w:t xml:space="preserve"> de yeux ne les reco</w:t>
-      </w:r>
-      <w:r>
-        <w:t>n</w:t>
-      </w:r>
-      <w:r>
-        <w:t>nait pas</w:t>
-      </w:r>
-      <w:r>
-        <w:t xml:space="preserve"> </w:t>
-      </w:r>
-    </w:p>
-    <w:p>
-      <w:r>
-        <w:t xml:space="preserve">- </w:t>
-      </w:r>
-      <w:r>
-        <w:t xml:space="preserve">certains paramètres dans le code sont </w:t>
-      </w:r>
-      <w:r>
-        <w:t xml:space="preserve">à </w:t>
-      </w:r>
-      <w:r>
-        <w:t>calibrer</w:t>
-      </w:r>
-      <w:r>
-        <w:t xml:space="preserve"> </w:t>
-      </w:r>
-      <w:r>
-        <w:t>selon l</w:t>
-      </w:r>
-      <w:r>
-        <w:t>’</w:t>
-      </w:r>
-      <w:r>
-        <w:t>arrière-plan</w:t>
-      </w:r>
-      <w:r>
-        <w:t xml:space="preserve"> choisit</w:t>
-      </w:r>
-      <w:r>
-        <w:t xml:space="preserve"> ou même la luminosité (de nuit ou de jour)</w:t>
-      </w:r>
-      <w:r>
-        <w:t>. P</w:t>
-      </w:r>
-      <w:r>
-        <w:t xml:space="preserve">ar </w:t>
-      </w:r>
-      <w:r>
-        <w:t>exemple,</w:t>
-      </w:r>
-      <w:r>
-        <w:t xml:space="preserve"> l’écart type de l’intervalle de </w:t>
-      </w:r>
-      <w:r>
-        <w:t>détection</w:t>
-      </w:r>
-      <w:r>
-        <w:t xml:space="preserve"> </w:t>
-      </w:r>
-      <w:r>
-        <w:t>de l’</w:t>
-      </w:r>
-      <w:r>
-        <w:t>arrière-plan</w:t>
-      </w:r>
-      <w:r>
-        <w:t xml:space="preserve"> </w:t>
-      </w:r>
-      <w:r>
-        <w:t xml:space="preserve">( voir problème </w:t>
-      </w:r>
-      <w:r>
-        <w:t>n°</w:t>
-      </w:r>
-      <w:r>
-        <w:t>6</w:t>
-      </w:r>
-      <w:r>
-        <w:t xml:space="preserve"> </w:t>
+        <w:t xml:space="preserve"> </w:t>
+      </w:r>
+      <w:r>
+        <w:t xml:space="preserve">moi-même </w:t>
+      </w:r>
+      <w:r>
+        <w:t>légèrement</w:t>
+      </w:r>
+      <w:r>
+        <w:t xml:space="preserve"> </w:t>
+      </w:r>
+      <w:r>
+        <w:t xml:space="preserve">les yeux </w:t>
+      </w:r>
+      <w:r>
+        <w:t>bridés (</w:t>
       </w:r>
       <w:r>
         <w:rPr>
           <w:i/>
           <w:iCs/>
         </w:rPr>
+        <w:t>Finaritra</w:t>
+      </w:r>
+      <w:r>
+        <w:t>)</w:t>
+      </w:r>
+      <w:r>
+        <w:t xml:space="preserve">, parfois </w:t>
+      </w:r>
+      <w:r>
+        <w:t>le capt</w:t>
+      </w:r>
+      <w:r>
+        <w:t>eur</w:t>
+      </w:r>
+      <w:r>
+        <w:t xml:space="preserve"> de yeux ne les </w:t>
+      </w:r>
+      <w:r>
+        <w:t>détectent</w:t>
+      </w:r>
+      <w:r>
+        <w:t xml:space="preserve"> pas</w:t>
+      </w:r>
+      <w:r>
+        <w:t xml:space="preserve"> </w:t>
+      </w:r>
+    </w:p>
+    <w:p>
+      <w:r>
+        <w:t xml:space="preserve">- </w:t>
+      </w:r>
+      <w:r>
+        <w:t xml:space="preserve">certains paramètres dans le code sont </w:t>
+      </w:r>
+      <w:r>
+        <w:t xml:space="preserve">encore </w:t>
+      </w:r>
+      <w:r>
+        <w:t xml:space="preserve">à </w:t>
+      </w:r>
+      <w:r>
+        <w:t>calibrer</w:t>
+      </w:r>
+      <w:r>
+        <w:t xml:space="preserve"> si </w:t>
+      </w:r>
+      <w:r>
+        <w:t>l’</w:t>
+      </w:r>
+      <w:r>
+        <w:t xml:space="preserve">on veut de bon résultat. </w:t>
+      </w:r>
+      <w:r>
+        <w:t xml:space="preserve">Cela prendrait pus de temps si l’on veut automatiser cela. </w:t>
+      </w:r>
+      <w:r>
+        <w:t>Par exemple :</w:t>
+      </w:r>
+    </w:p>
+    <w:p>
+      <w:pPr>
+        <w:ind w:firstLine="708"/>
+      </w:pPr>
+      <w:r>
+        <w:t xml:space="preserve">- </w:t>
+      </w:r>
+      <w:r>
+        <w:t>l</w:t>
+      </w:r>
+      <w:r>
+        <w:t>’</w:t>
+      </w:r>
+      <w:r>
+        <w:t>arrière-plan</w:t>
+      </w:r>
+      <w:r>
+        <w:t xml:space="preserve"> choisit</w:t>
+      </w:r>
+      <w:r>
+        <w:t xml:space="preserve"> (le fond, </w:t>
+      </w:r>
+      <w:r>
+        <w:t>la luminosité</w:t>
+      </w:r>
+      <w:r>
+        <w:t xml:space="preserve">, </w:t>
+      </w:r>
+      <w:r>
+        <w:t>de nuit ou de jour)</w:t>
+      </w:r>
+      <w:r>
+        <w:t xml:space="preserve">. </w:t>
+      </w:r>
+    </w:p>
+    <w:p>
+      <w:pPr>
+        <w:ind w:left="1416"/>
+      </w:pPr>
+      <w:r>
+        <w:t>Ex :</w:t>
+      </w:r>
+      <w:r>
+        <w:t xml:space="preserve"> l’écart type de l’intervalle de </w:t>
+      </w:r>
+      <w:r>
+        <w:t>détection</w:t>
+      </w:r>
+      <w:r>
+        <w:t xml:space="preserve"> </w:t>
+      </w:r>
+      <w:r>
+        <w:t>de l’</w:t>
+      </w:r>
+      <w:r>
+        <w:t>arrière-plan</w:t>
+      </w:r>
+      <w:r>
+        <w:t xml:space="preserve"> </w:t>
+      </w:r>
+      <w:r>
+        <w:t>(voir</w:t>
+      </w:r>
+      <w:r>
+        <w:t xml:space="preserve"> problème </w:t>
+      </w:r>
+      <w:r>
+        <w:t>n°</w:t>
+      </w:r>
+      <w:r>
+        <w:t>6</w:t>
+      </w:r>
+      <w:r>
+        <w:t xml:space="preserve"> </w:t>
+      </w:r>
+      <w:r>
+        <w:rPr>
+          <w:i/>
+          <w:iCs/>
+        </w:rPr>
         <w:t>Calibrage de la détection d’arrière-plan</w:t>
       </w:r>
       <w:r>
@@ -2451,13 +2603,54 @@
       <w:r>
         <w:t>)</w:t>
       </w:r>
+    </w:p>
+    <w:p>
+      <w:pPr>
+        <w:ind w:left="708"/>
+      </w:pPr>
+      <w:r>
+        <w:t xml:space="preserve">- </w:t>
+      </w:r>
+      <w:r>
+        <w:t xml:space="preserve">la sensibilité des </w:t>
+      </w:r>
+      <w:r>
+        <w:t>détecteurs sur le visage</w:t>
+      </w:r>
+      <w:r>
+        <w:t xml:space="preserve"> </w:t>
+      </w:r>
+      <w:r>
+        <w:t>(voir</w:t>
+      </w:r>
+      <w:r>
+        <w:t xml:space="preserve"> problème n°</w:t>
+      </w:r>
+      <w:r>
+        <w:t xml:space="preserve">5 </w:t>
+      </w:r>
+      <w:r>
+        <w:rPr>
+          <w:i/>
+          <w:iCs/>
+        </w:rPr>
+        <w:t>Calibrage de la détection de la bouche pour le grain de beauté</w:t>
+      </w:r>
+      <w:r>
+        <w:t>)</w:t>
+      </w:r>
+    </w:p>
+    <w:p>
+      <w:pPr>
+        <w:ind w:left="708"/>
+      </w:pPr>
     </w:p>
     <w:p/>
     <w:p/>
     <w:p/>
     <w:p/>
     <w:sectPr>
-      <w:headerReference w:type="default" r:id="rId14"/>
+      <w:headerReference w:type="default" r:id="rId13"/>
       <w:pgSz w:w="11906" w:h="16838"/>
       <w:pgMar w:top="1417" w:right="1417" w:bottom="1417" w:left="1417" w:header="708" w:footer="708" w:gutter="0"/>
       <w:cols w:space="708"/>
@@ -2815,6 +3008,95 @@
     </w:lvl>
   </w:abstractNum>
   <w:abstractNum w:abstractNumId="3" w15:restartNumberingAfterBreak="0">
+    <w:nsid w:val="308E70B5"/>
+    <w:multiLevelType w:val="hybridMultilevel"/>
+    <w:tmpl w:val="DB8873FE"/>
+    <w:lvl w:ilvl="0" w:tplc="FFFFFFFF">
+      <w:start w:val="1"/>
+      <w:numFmt w:val="decimal"/>
+      <w:lvlText w:val="%1)"/>
+      <w:lvlJc w:val="left"/>
+      <w:pPr>
+        <w:ind w:left="720" w:hanging="360"/>
+      </w:pPr>
+      <w:rPr>
+        <w:rFonts w:hint="default"/>
+      </w:rPr>
+    </w:lvl>
+    <w:lvl w:ilvl="1" w:tplc="FFFFFFFF" w:tentative="1">
+      <w:start w:val="1"/>
+      <w:numFmt w:val="lowerLetter"/>
+      <w:lvlText w:val="%2."/>
+      <w:lvlJc w:val="left"/>
+      <w:pPr>
+        <w:ind w:left="1440" w:hanging="360"/>
+      </w:pPr>
+    </w:lvl>
+    <w:lvl w:ilvl="2" w:tplc="FFFFFFFF" w:tentative="1">
+      <w:start w:val="1"/>
+      <w:numFmt w:val="lowerRoman"/>
+      <w:lvlText w:val="%3."/>
+      <w:lvlJc w:val="right"/>
+      <w:pPr>
+        <w:ind w:left="2160" w:hanging="180"/>
+      </w:pPr>
+    </w:lvl>
+    <w:lvl w:ilvl="3" w:tplc="FFFFFFFF" w:tentative="1">
+      <w:start w:val="1"/>
+      <w:numFmt w:val="decimal"/>
+      <w:lvlText w:val="%4."/>
+      <w:lvlJc w:val="left"/>
+      <w:pPr>
+        <w:ind w:left="2880" w:hanging="360"/>
+      </w:pPr>
+    </w:lvl>
+    <w:lvl w:ilvl="4" w:tplc="FFFFFFFF" w:tentative="1">
+      <w:start w:val="1"/>
+      <w:numFmt w:val="lowerLetter"/>
+      <w:lvlText w:val="%5."/>
+      <w:lvlJc w:val="left"/>
+      <w:pPr>
+        <w:ind w:left="3600" w:hanging="360"/>
+      </w:pPr>
+    </w:lvl>
+    <w:lvl w:ilvl="5" w:tplc="FFFFFFFF" w:tentative="1">
+      <w:start w:val="1"/>
+      <w:numFmt w:val="lowerRoman"/>
+      <w:lvlText w:val="%6."/>
+      <w:lvlJc w:val="right"/>
+      <w:pPr>
+        <w:ind w:left="4320" w:hanging="180"/>
+      </w:pPr>
+    </w:lvl>
+    <w:lvl w:ilvl="6" w:tplc="FFFFFFFF" w:tentative="1">
+      <w:start w:val="1"/>
+      <w:numFmt w:val="decimal"/>
+      <w:lvlText w:val="%7."/>
+      <w:lvlJc w:val="left"/>
+      <w:pPr>
+        <w:ind w:left="5040" w:hanging="360"/>
+      </w:pPr>
+    </w:lvl>
+    <w:lvl w:ilvl="7" w:tplc="FFFFFFFF" w:tentative="1">
+      <w:start w:val="1"/>
+      <w:numFmt w:val="lowerLetter"/>
+      <w:lvlText w:val="%8."/>
+      <w:lvlJc w:val="left"/>
+      <w:pPr>
+        <w:ind w:left="5760" w:hanging="360"/>
+      </w:pPr>
+    </w:lvl>
+    <w:lvl w:ilvl="8" w:tplc="FFFFFFFF" w:tentative="1">
+      <w:start w:val="1"/>
+      <w:numFmt w:val="lowerRoman"/>
+      <w:lvlText w:val="%9."/>
+      <w:lvlJc w:val="right"/>
+      <w:pPr>
+        <w:ind w:left="6480" w:hanging="180"/>
+      </w:pPr>
+    </w:lvl>
+  </w:abstractNum>
+  <w:abstractNum w:abstractNumId="4" w15:restartNumberingAfterBreak="0">
     <w:nsid w:val="31792BB0"/>
     <w:multiLevelType w:val="hybridMultilevel"/>
     <w:tmpl w:val="70FA8022"/>
@@ -2900,7 +3182,7 @@
       </w:pPr>
     </w:lvl>
   </w:abstractNum>
-  <w:abstractNum w:abstractNumId="4" w15:restartNumberingAfterBreak="0">
+  <w:abstractNum w:abstractNumId="5" w15:restartNumberingAfterBreak="0">
     <w:nsid w:val="768F1C60"/>
     <w:multiLevelType w:val="hybridMultilevel"/>
     <w:tmpl w:val="70FA8022"/>
@@ -2987,10 +3269,10 @@
     </w:lvl>
   </w:abstractNum>
   <w:num w:numId="1" w16cid:durableId="1570729148">
-    <w:abstractNumId w:val="3"/>
+    <w:abstractNumId w:val="4"/>
   </w:num>
   <w:num w:numId="2" w16cid:durableId="1030842183">
-    <w:abstractNumId w:val="4"/>
+    <w:abstractNumId w:val="5"/>
   </w:num>
   <w:num w:numId="3" w16cid:durableId="1617717671">
     <w:abstractNumId w:val="1"/>
@@ -3000,6 +3282,9 @@
   </w:num>
   <w:num w:numId="5" w16cid:durableId="1512833827">
     <w:abstractNumId w:val="0"/>
+  </w:num>
+  <w:num w:numId="6" w16cid:durableId="318653049">
+    <w:abstractNumId w:val="3"/>
   </w:num>
 </w:numbering>
 </file>

</xml_diff>